<commit_message>
The introductory part has been written.
</commit_message>
<xml_diff>
--- a/documentation/IICT-Solving-Multiobjective-Problems-with-Single-Objective-Solver.docx
+++ b/documentation/IICT-Solving-Multiobjective-Problems-with-Single-Objective-Solver.docx
@@ -530,7 +530,7 @@
         <w:rPr>
           <w:lang w:val="en-US" w:bidi="en-US"/>
         </w:rPr>
-        <w:t>M.</w:t>
+        <w:t>Multi-objective optimization is part of general optimization. It has great practical importance since a lot of real-world problems suites for modeling by multiple conflicting objectives. The most popular approach to solving such problems is primarily focused on transforming multiple objectives into a single objective.</w:t>
       </w:r>
     </w:p>
     <w:p>
@@ -546,7 +546,13 @@
         <w:rPr>
           <w:lang w:val="en-US" w:bidi="en-US"/>
         </w:rPr>
-        <w:t>D .</w:t>
+        <w:t xml:space="preserve">Many practical optimization problems are admittedly defined as nonlinear problems having multiple conflicting objectives. Because of the absence of proper solution techniques, these problems are mathematically transformed into a single-objective problem and then solved. The complexity comes from the fact that multi-objective problems lead to a set of trade-off optimal solutions (Pareto-optimal set). In contrast, single-objective problems, in general cases, lead to a single optimum solution. The goal in multi-objective optimization is to find as many Pareto-optimal solutions as possible. Having many Pareto-optimal solutions is important because each taken two by two constitutes a trade-off in the objectives. The decision-maker would have more options to select which objectives to compromise. </w:t>
+      </w:r>
+      <w:r>
+        <w:rPr>
+          <w:lang w:val="en-US" w:bidi="en-US"/>
+        </w:rPr>
+        <w:t>[1]</w:t>
       </w:r>
     </w:p>
     <w:p>
@@ -562,7 +568,113 @@
         <w:rPr>
           <w:lang w:val="en-US" w:bidi="en-US"/>
         </w:rPr>
-        <w:t>P .</w:t>
+        <w:t xml:space="preserve">In multi-objective optimization, there are two or more functions for which the optimal value is sought, for the same input vector. If the input vector is denoted by </w:t>
+      </w:r>
+      <w:r>
+        <w:rPr>
+          <w:i/>
+          <w:iCs/>
+          <w:lang w:val="en-US" w:bidi="en-US"/>
+        </w:rPr>
+        <w:t>x</w:t>
+      </w:r>
+      <w:r>
+        <w:rPr>
+          <w:lang w:val="en-US" w:bidi="en-US"/>
+        </w:rPr>
+        <w:t>, then its components can be denoted by {</w:t>
+      </w:r>
+      <w:r>
+        <w:rPr>
+          <w:i/>
+          <w:iCs/>
+          <w:lang w:val="en-US" w:bidi="en-US"/>
+        </w:rPr>
+        <w:t>x</w:t>
+      </w:r>
+      <w:r>
+        <w:rPr>
+          <w:i/>
+          <w:iCs/>
+          <w:vertAlign w:val="subscript"/>
+          <w:lang w:val="en-US" w:bidi="en-US"/>
+        </w:rPr>
+        <w:t>1</w:t>
+      </w:r>
+      <w:r>
+        <w:rPr>
+          <w:lang w:val="en-US" w:bidi="en-US"/>
+        </w:rPr>
+        <w:t xml:space="preserve">, ... , </w:t>
+      </w:r>
+      <w:r>
+        <w:rPr>
+          <w:i/>
+          <w:iCs/>
+          <w:lang w:val="en-US" w:bidi="en-US"/>
+        </w:rPr>
+        <w:t>x</w:t>
+      </w:r>
+      <w:r>
+        <w:rPr>
+          <w:i/>
+          <w:iCs/>
+          <w:vertAlign w:val="subscript"/>
+          <w:lang w:val="en-US" w:bidi="en-US"/>
+        </w:rPr>
+        <w:t>n</w:t>
+      </w:r>
+      <w:r>
+        <w:rPr>
+          <w:lang w:val="en-US" w:bidi="en-US"/>
+        </w:rPr>
+        <w:t>}. The presence of multiple functions for simultaneous optimization {</w:t>
+      </w:r>
+      <w:r>
+        <w:rPr>
+          <w:i/>
+          <w:iCs/>
+          <w:lang w:val="en-US" w:bidi="en-US"/>
+        </w:rPr>
+        <w:t>f</w:t>
+      </w:r>
+      <w:r>
+        <w:rPr>
+          <w:i/>
+          <w:iCs/>
+          <w:vertAlign w:val="subscript"/>
+          <w:lang w:val="en-US" w:bidi="en-US"/>
+        </w:rPr>
+        <w:t>1</w:t>
+      </w:r>
+      <w:r>
+        <w:rPr>
+          <w:lang w:val="en-US" w:bidi="en-US"/>
+        </w:rPr>
+        <w:t xml:space="preserve">, …, </w:t>
+      </w:r>
+      <w:r>
+        <w:rPr>
+          <w:i/>
+          <w:iCs/>
+          <w:lang w:val="en-US" w:bidi="en-US"/>
+        </w:rPr>
+        <w:t>f</w:t>
+      </w:r>
+      <w:r>
+        <w:rPr>
+          <w:i/>
+          <w:iCs/>
+          <w:vertAlign w:val="subscript"/>
+          <w:lang w:val="en-US" w:bidi="en-US"/>
+        </w:rPr>
+        <w:t>m</w:t>
+      </w:r>
+      <w:r>
+        <w:rPr>
+          <w:lang w:val="en-US" w:bidi="en-US"/>
+        </w:rPr>
+        <w:t>} leads to the appearance of two optimization spaces - the search space of variables and the search space of objectives. For the variables, lower and upper bounds may be imposed as possible values. In addition to the finite constraints, it is possible to specify linear and nonlinear equations/inequalities to be met. If only one objective or only one constraint has a nonlinear nature, then the problem becomes nonlinear.</w:t>
       </w:r>
     </w:p>
     <w:p>
@@ -578,7 +690,19 @@
         <w:rPr>
           <w:lang w:val="en-US" w:bidi="en-US"/>
         </w:rPr>
-        <w:t>W .</w:t>
+        <w:t xml:space="preserve">The most used scalarization formula is the additive model. In this model, each objective has a weight associated with it. The weighted objectives are sum after that </w:t>
+      </w:r>
+      <w:r>
+        <w:rPr>
+          <w:lang w:val="en-US" w:bidi="en-US"/>
+        </w:rPr>
+        <w:t>(Eq. 1)</w:t>
+      </w:r>
+      <w:r>
+        <w:rPr>
+          <w:lang w:val="en-US" w:bidi="en-US"/>
+        </w:rPr>
+        <w:t>.</w:t>
       </w:r>
     </w:p>
     <w:p>
@@ -591,10 +715,164 @@
         </w:rPr>
       </w:pPr>
       <w:r>
-        <w:rPr>
-          <w:lang w:val="en-US" w:bidi="en-US"/>
-        </w:rPr>
-        <w:t>The rest of this paper is organized as follows: Section 1 introduces the problem with searching for Pareto optimal solutions; Section 2 describes the way in which a single-objective solver can be used for multi-objective problems; Section 3 reveals some practical experiments and related results; and Section 4 concludes with some suggestions for further work.</w:t>
+        <w:rPr/>
+      </w:r>
+    </w:p>
+    <w:p>
+      <w:pPr>
+        <w:pStyle w:val="TextAfterSubtitlePECR"/>
+        <w:spacing w:lineRule="auto" w:line="252"/>
+        <w:ind w:firstLine="567"/>
+        <w:rPr>
+          <w:lang w:val="en-US"/>
+        </w:rPr>
+      </w:pPr>
+      <w:r>
+        <w:rPr>
+          <w:i/>
+          <w:iCs/>
+          <w:lang w:val="en-US" w:bidi="en-US"/>
+        </w:rPr>
+        <w:t>f = w</w:t>
+      </w:r>
+      <w:r>
+        <w:rPr>
+          <w:i/>
+          <w:iCs/>
+          <w:vertAlign w:val="subscript"/>
+          <w:lang w:val="en-US" w:bidi="en-US"/>
+        </w:rPr>
+        <w:t>1</w:t>
+      </w:r>
+      <w:r>
+        <w:rPr>
+          <w:i/>
+          <w:iCs/>
+          <w:lang w:val="en-US" w:bidi="en-US"/>
+        </w:rPr>
+        <w:t>f</w:t>
+      </w:r>
+      <w:r>
+        <w:rPr>
+          <w:i/>
+          <w:iCs/>
+          <w:vertAlign w:val="subscript"/>
+          <w:lang w:val="en-US" w:bidi="en-US"/>
+        </w:rPr>
+        <w:t>1</w:t>
+      </w:r>
+      <w:r>
+        <w:rPr>
+          <w:i/>
+          <w:iCs/>
+          <w:lang w:val="en-US" w:bidi="en-US"/>
+        </w:rPr>
+        <w:t>(x) + … + w</w:t>
+      </w:r>
+      <w:r>
+        <w:rPr>
+          <w:i/>
+          <w:iCs/>
+          <w:vertAlign w:val="subscript"/>
+          <w:lang w:val="en-US" w:bidi="en-US"/>
+        </w:rPr>
+        <w:t>m</w:t>
+      </w:r>
+      <w:r>
+        <w:rPr>
+          <w:i/>
+          <w:iCs/>
+          <w:lang w:val="en-US" w:bidi="en-US"/>
+        </w:rPr>
+        <w:t>f</w:t>
+      </w:r>
+      <w:r>
+        <w:rPr>
+          <w:i/>
+          <w:iCs/>
+          <w:vertAlign w:val="subscript"/>
+          <w:lang w:val="en-US" w:bidi="en-US"/>
+        </w:rPr>
+        <w:t>m</w:t>
+      </w:r>
+      <w:r>
+        <w:rPr>
+          <w:i/>
+          <w:iCs/>
+          <w:lang w:val="en-US" w:bidi="en-US"/>
+        </w:rPr>
+        <w:t>(x)</w:t>
+      </w:r>
+      <w:r>
+        <w:rPr>
+          <w:lang w:val="en-US" w:bidi="en-US"/>
+        </w:rPr>
+        <w:tab/>
+        <w:tab/>
+        <w:tab/>
+        <w:tab/>
+        <w:tab/>
+        <w:tab/>
+        <w:t>(1)</w:t>
+      </w:r>
+    </w:p>
+    <w:p>
+      <w:pPr>
+        <w:pStyle w:val="TextAfterSubtitlePECR"/>
+        <w:spacing w:lineRule="auto" w:line="252"/>
+        <w:ind w:firstLine="567"/>
+        <w:rPr>
+          <w:lang w:val="en-US"/>
+        </w:rPr>
+      </w:pPr>
+      <w:r>
+        <w:rPr/>
+      </w:r>
+    </w:p>
+    <w:p>
+      <w:pPr>
+        <w:pStyle w:val="TextAfterSubtitlePECR"/>
+        <w:spacing w:lineRule="auto" w:line="252"/>
+        <w:ind w:firstLine="567"/>
+        <w:rPr>
+          <w:lang w:val="en-US"/>
+        </w:rPr>
+      </w:pPr>
+      <w:r>
+        <w:rPr>
+          <w:lang w:val="en-US" w:bidi="en-US"/>
+        </w:rPr>
+        <w:t xml:space="preserve">Exactly this model is applied in the present scientific research. In the general case, a minimum of the function </w:t>
+      </w:r>
+      <w:r>
+        <w:rPr>
+          <w:i/>
+          <w:iCs/>
+          <w:lang w:val="en-US" w:bidi="en-US"/>
+        </w:rPr>
+        <w:t>f</w:t>
+      </w:r>
+      <w:r>
+        <w:rPr>
+          <w:lang w:val="en-US" w:bidi="en-US"/>
+        </w:rPr>
+        <w:t xml:space="preserve"> is sought. A minimum value is also sought for each of the objectives. If a maximum is sought for any of the objectives, its weight participates as a negative number.</w:t>
+      </w:r>
+    </w:p>
+    <w:p>
+      <w:pPr>
+        <w:pStyle w:val="TextAfterSubtitlePECR"/>
+        <w:spacing w:lineRule="auto" w:line="252"/>
+        <w:ind w:firstLine="567"/>
+        <w:rPr>
+          <w:lang w:val="en-US"/>
+        </w:rPr>
+      </w:pPr>
+      <w:r>
+        <w:rPr>
+          <w:lang w:val="en-US" w:bidi="en-US"/>
+        </w:rPr>
+        <w:t>This study proposes a single-objective NLP Solver of LibreOffice Calc to be used for multi-objective problems. The rest of this paper is organized as follows: Section 1 introduces the problem with searching for Pareto optimal solutions; Section 2 describes the way in which a single-objective solver can be used for multi-objective problems; Section 3 reveals some practical experiments and related results; and Section 4 concludes with some suggestions for further work.</w:t>
       </w:r>
     </w:p>
     <w:p>
@@ -875,7 +1153,7 @@
           <w:shd w:fill="auto" w:val="clear"/>
           <w:lang w:val="en-US" w:bidi="en-US"/>
         </w:rPr>
-        <w:t>.</w:t>
+        <w:t>Deb, K.:  Multi-objective Optimization. Search Methodologies, Springer, Boston, MA, 403-449 (2014). ISBN 978-1-4614-6939-1 DOI 10.1007/978-1-4614-6940-7_15</w:t>
       </w:r>
     </w:p>
     <w:p>
@@ -1013,7 +1291,7 @@
         <w:docPartGallery w:val="Page Numbers (Bottom of Page)"/>
         <w:docPartUnique w:val="true"/>
       </w:docPartObj>
-      <w:id w:val="1097822175"/>
+      <w:id w:val="98406305"/>
     </w:sdtPr>
     <w:sdtContent>
       <w:p>
@@ -1056,7 +1334,7 @@
         <w:docPartGallery w:val="Page Numbers (Bottom of Page)"/>
         <w:docPartUnique w:val="true"/>
       </w:docPartObj>
-      <w:id w:val="1139042844"/>
+      <w:id w:val="1197243228"/>
     </w:sdtPr>
     <w:sdtContent>
       <w:p>
@@ -2259,7 +2537,7 @@
     <w:qFormat/>
     <w:rsid w:val="00bb019e"/>
     <w:pPr>
-      <w:overflowPunct w:val="false"/>
+      <w:overflowPunct w:val="true"/>
       <w:spacing w:lineRule="atLeast" w:line="240"/>
       <w:textAlignment w:val="baseline"/>
     </w:pPr>
@@ -2274,7 +2552,7 @@
     <w:qFormat/>
     <w:rsid w:val="002b270f"/>
     <w:pPr>
-      <w:overflowPunct w:val="false"/>
+      <w:overflowPunct w:val="true"/>
       <w:spacing w:lineRule="atLeast" w:line="220"/>
       <w:textAlignment w:val="baseline"/>
     </w:pPr>
@@ -2295,7 +2573,7 @@
         <w:tab w:val="center" w:pos="3289" w:leader="none"/>
         <w:tab w:val="right" w:pos="6917" w:leader="none"/>
       </w:tabs>
-      <w:overflowPunct w:val="false"/>
+      <w:overflowPunct w:val="true"/>
       <w:spacing w:lineRule="atLeast" w:line="240" w:before="160" w:after="160"/>
       <w:textAlignment w:val="baseline"/>
     </w:pPr>

</xml_diff>

<commit_message>
Some references have been added.
</commit_message>
<xml_diff>
--- a/documentation/IICT-Solving-Multiobjective-Problems-with-Single-Objective-Solver.docx
+++ b/documentation/IICT-Solving-Multiobjective-Problems-with-Single-Objective-Solver.docx
@@ -530,7 +530,19 @@
         <w:rPr>
           <w:lang w:val="en-US" w:bidi="en-US"/>
         </w:rPr>
-        <w:t>Multi-objective optimization is part of general optimization. It has great practical importance since a lot of real-world problems suites for modeling by multiple conflicting objectives. The most popular approach to solving such problems is primarily focused on transforming multiple objectives into a single objective.</w:t>
+        <w:t xml:space="preserve">Multi-objective optimization is part of general optimization. It has great practical importance since a lot of real-world problems suites for modeling by multiple conflicting objectives </w:t>
+      </w:r>
+      <w:r>
+        <w:rPr>
+          <w:lang w:val="en-US" w:bidi="en-US"/>
+        </w:rPr>
+        <w:t>[1]</w:t>
+      </w:r>
+      <w:r>
+        <w:rPr>
+          <w:lang w:val="en-US" w:bidi="en-US"/>
+        </w:rPr>
+        <w:t>. The most popular approach to solving such problems is primarily focused on transforming multiple objectives into a single objective.</w:t>
       </w:r>
     </w:p>
     <w:p>
@@ -546,13 +558,49 @@
         <w:rPr>
           <w:lang w:val="en-US" w:bidi="en-US"/>
         </w:rPr>
-        <w:t xml:space="preserve">Many practical optimization problems are admittedly defined as nonlinear problems having multiple conflicting objectives. Because of the absence of proper solution techniques, these problems are mathematically transformed into a single-objective problem and then solved. The complexity comes from the fact that multi-objective problems lead to a set of trade-off optimal solutions (Pareto-optimal set). In contrast, single-objective problems, in general cases, lead to a single optimum solution. The goal in multi-objective optimization is to find as many Pareto-optimal solutions as possible. Having many Pareto-optimal solutions is important because each taken two by two constitutes a trade-off in the objectives. The decision-maker would have more options to select which objectives to compromise. </w:t>
-      </w:r>
-      <w:r>
-        <w:rPr>
-          <w:lang w:val="en-US" w:bidi="en-US"/>
-        </w:rPr>
-        <w:t>[1]</w:t>
+        <w:t xml:space="preserve">Many practical optimization problems are admittedly defined as nonlinear problems having multiple conflicting objectives </w:t>
+      </w:r>
+      <w:r>
+        <w:rPr>
+          <w:lang w:val="en-US" w:bidi="en-US"/>
+        </w:rPr>
+        <w:t>[2]</w:t>
+      </w:r>
+      <w:r>
+        <w:rPr>
+          <w:lang w:val="en-US" w:bidi="en-US"/>
+        </w:rPr>
+        <w:t xml:space="preserve">. Because of the absence of proper solution techniques, these problems are mathematically transformed into a single-objective problem and then solved. The complexity comes from the fact that multi-objective problems lead to a set of trade-off optimal solutions (Pareto-optimal set </w:t>
+      </w:r>
+      <w:r>
+        <w:rPr>
+          <w:lang w:val="en-US" w:bidi="en-US"/>
+        </w:rPr>
+        <w:t>[3]</w:t>
+      </w:r>
+      <w:r>
+        <w:rPr>
+          <w:lang w:val="en-US" w:bidi="en-US"/>
+        </w:rPr>
+        <w:t>). In contrast, single-objective problems, in general cases, lead to a single optimum solution. The goal in multi-objective optimization is to find as many Pareto-optimal solutions as possible. Having many Pareto-optimal solutions is important because each taken two by two constitutes a trade-off in the objectives. The decision-maker would have more options to select which objectives to compromise [</w:t>
+      </w:r>
+      <w:r>
+        <w:rPr>
+          <w:rFonts w:eastAsia="Times New Roman" w:cs="Times New Roman"/>
+          <w:iCs/>
+          <w:color w:val="auto"/>
+          <w:kern w:val="0"/>
+          <w:sz w:val="22"/>
+          <w:szCs w:val="22"/>
+          <w:lang w:val="en-US" w:eastAsia="x-none" w:bidi="en-US"/>
+        </w:rPr>
+        <w:t>4</w:t>
+      </w:r>
+      <w:r>
+        <w:rPr>
+          <w:lang w:val="en-US" w:bidi="en-US"/>
+        </w:rPr>
+        <w:t>].</w:t>
       </w:r>
     </w:p>
     <w:p>
@@ -674,7 +722,49 @@
         <w:rPr>
           <w:lang w:val="en-US" w:bidi="en-US"/>
         </w:rPr>
-        <w:t>} leads to the appearance of two optimization spaces - the search space of variables and the search space of objectives. For the variables, lower and upper bounds may be imposed as possible values. In addition to the finite constraints, it is possible to specify linear and nonlinear equations/inequalities to be met. If only one objective or only one constraint has a nonlinear nature, then the problem becomes nonlinear.</w:t>
+        <w:t xml:space="preserve">} </w:t>
+      </w:r>
+      <w:r>
+        <w:rPr>
+          <w:lang w:val="en-US" w:bidi="en-US"/>
+        </w:rPr>
+        <w:t>[5]</w:t>
+      </w:r>
+      <w:r>
+        <w:rPr>
+          <w:lang w:val="en-US" w:bidi="en-US"/>
+        </w:rPr>
+        <w:t xml:space="preserve"> leads to the appearance of two optimization spaces - the search space of variables and the search space of objectives </w:t>
+      </w:r>
+      <w:r>
+        <w:rPr>
+          <w:lang w:val="en-US" w:bidi="en-US"/>
+        </w:rPr>
+        <w:t>[</w:t>
+      </w:r>
+      <w:r>
+        <w:rPr>
+          <w:rFonts w:eastAsia="Times New Roman" w:cs="Times New Roman"/>
+          <w:iCs/>
+          <w:color w:val="auto"/>
+          <w:kern w:val="0"/>
+          <w:sz w:val="22"/>
+          <w:szCs w:val="22"/>
+          <w:lang w:val="en-US" w:eastAsia="x-none" w:bidi="en-US"/>
+        </w:rPr>
+        <w:t>6</w:t>
+      </w:r>
+      <w:r>
+        <w:rPr>
+          <w:lang w:val="en-US" w:bidi="en-US"/>
+        </w:rPr>
+        <w:t>]</w:t>
+      </w:r>
+      <w:r>
+        <w:rPr>
+          <w:lang w:val="en-US" w:bidi="en-US"/>
+        </w:rPr>
+        <w:t>. For the variables, lower and upper bounds may be imposed as possible values. In addition to the finite constraints, it is possible to specify linear and nonlinear equations/inequalities to be met. If only one objective or only one constraint has a nonlinear nature, then the problem becomes nonlinear.</w:t>
       </w:r>
     </w:p>
     <w:p>
@@ -690,19 +780,37 @@
         <w:rPr>
           <w:lang w:val="en-US" w:bidi="en-US"/>
         </w:rPr>
-        <w:t xml:space="preserve">The most used scalarization formula is the additive model. In this model, each objective has a weight associated with it. The weighted objectives are sum after that </w:t>
-      </w:r>
-      <w:r>
-        <w:rPr>
-          <w:lang w:val="en-US" w:bidi="en-US"/>
-        </w:rPr>
-        <w:t>(Eq. 1)</w:t>
-      </w:r>
-      <w:r>
-        <w:rPr>
-          <w:lang w:val="en-US" w:bidi="en-US"/>
-        </w:rPr>
-        <w:t>.</w:t>
+        <w:t xml:space="preserve">The most used scalarization </w:t>
+      </w:r>
+      <w:r>
+        <w:rPr>
+          <w:lang w:val="en-US" w:bidi="en-US"/>
+        </w:rPr>
+        <w:t>[</w:t>
+      </w:r>
+      <w:r>
+        <w:rPr>
+          <w:rFonts w:eastAsia="Times New Roman" w:cs="Times New Roman"/>
+          <w:iCs/>
+          <w:color w:val="auto"/>
+          <w:kern w:val="0"/>
+          <w:sz w:val="22"/>
+          <w:szCs w:val="22"/>
+          <w:lang w:val="en-US" w:eastAsia="x-none" w:bidi="en-US"/>
+        </w:rPr>
+        <w:t>7</w:t>
+      </w:r>
+      <w:r>
+        <w:rPr>
+          <w:lang w:val="en-US" w:bidi="en-US"/>
+        </w:rPr>
+        <w:t>]</w:t>
+      </w:r>
+      <w:r>
+        <w:rPr>
+          <w:lang w:val="en-US" w:bidi="en-US"/>
+        </w:rPr>
+        <w:t xml:space="preserve"> formula is the additive model. In this model, each objective has a weight associated with it. The weighted objectives are sum after that (Eq. 1).</w:t>
       </w:r>
     </w:p>
     <w:p>
@@ -715,7 +823,9 @@
         </w:rPr>
       </w:pPr>
       <w:r>
-        <w:rPr/>
+        <w:rPr>
+          <w:lang w:val="en-US"/>
+        </w:rPr>
       </w:r>
     </w:p>
     <w:p>
@@ -826,7 +936,9 @@
         </w:rPr>
       </w:pPr>
       <w:r>
-        <w:rPr/>
+        <w:rPr>
+          <w:lang w:val="en-US"/>
+        </w:rPr>
       </w:r>
     </w:p>
     <w:p>
@@ -1153,7 +1265,59 @@
           <w:shd w:fill="auto" w:val="clear"/>
           <w:lang w:val="en-US" w:bidi="en-US"/>
         </w:rPr>
-        <w:t>Deb, K.:  Multi-objective Optimization. Search Methodologies, Springer, Boston, MA, 403-449 (2014). ISBN 978-1-4614-6939-1 DOI 10.1007/978-1-4614-6940-7_15</w:t>
+        <w:t xml:space="preserve">Abraham, A., Jain, L.: Evolutionary Multiobjective Optimization. Evolutionary Multiobjective Optimization. Advanced Information and Knowledge Processing, Springer, London, </w:t>
+      </w:r>
+      <w:r>
+        <w:rPr>
+          <w:sz w:val="20"/>
+          <w:shd w:fill="auto" w:val="clear"/>
+          <w:lang w:val="en-US" w:bidi="en-US"/>
+        </w:rPr>
+        <w:t>1-6</w:t>
+      </w:r>
+      <w:r>
+        <w:rPr>
+          <w:sz w:val="20"/>
+          <w:shd w:fill="auto" w:val="clear"/>
+          <w:lang w:val="en-US" w:bidi="en-US"/>
+        </w:rPr>
+        <w:t xml:space="preserve"> (2005). </w:t>
+      </w:r>
+      <w:r>
+        <w:rPr>
+          <w:sz w:val="20"/>
+          <w:shd w:fill="auto" w:val="clear"/>
+          <w:lang w:val="en-US" w:bidi="en-US"/>
+        </w:rPr>
+        <w:t>ISBN 978-1-85233-787-2</w:t>
+      </w:r>
+      <w:r>
+        <w:rPr>
+          <w:sz w:val="20"/>
+          <w:shd w:fill="auto" w:val="clear"/>
+          <w:lang w:val="en-US" w:bidi="en-US"/>
+        </w:rPr>
+        <w:t xml:space="preserve"> </w:t>
+      </w:r>
+      <w:r>
+        <w:rPr>
+          <w:rFonts w:eastAsia="Times New Roman" w:cs="Times New Roman"/>
+          <w:color w:val="000000"/>
+          <w:kern w:val="0"/>
+          <w:sz w:val="20"/>
+          <w:szCs w:val="20"/>
+          <w:shd w:fill="auto" w:val="clear"/>
+          <w:lang w:val="en-US" w:eastAsia="en-US" w:bidi="en-US"/>
+        </w:rPr>
+        <w:t xml:space="preserve">DOI </w:t>
+      </w:r>
+      <w:r>
+        <w:rPr>
+          <w:sz w:val="20"/>
+          <w:shd w:fill="auto" w:val="clear"/>
+          <w:lang w:val="en-US" w:bidi="en-US"/>
+        </w:rPr>
+        <w:t>10.1007/1-84628-137-7_1</w:t>
       </w:r>
     </w:p>
     <w:p>
@@ -1177,7 +1341,51 @@
           <w:shd w:fill="auto" w:val="clear"/>
           <w:lang w:val="en-US" w:bidi="en-US"/>
         </w:rPr>
-        <w:t>.</w:t>
+        <w:t xml:space="preserve">Zitzler, E., Laumanns, M., Bleuler, S.: A Tutorial on Evolutionary Multiobjective Optimization. Metaheuristics for Multiobjective Optimisation, Lecture Notes in Economics and Mathematical Systems, Springer, Berlin, Heidelberg, vol. 535, 3-37 (2004). </w:t>
+      </w:r>
+      <w:r>
+        <w:rPr>
+          <w:i w:val="false"/>
+          <w:iCs w:val="false"/>
+          <w:sz w:val="20"/>
+          <w:shd w:fill="auto" w:val="clear"/>
+          <w:lang w:val="en-US" w:bidi="en-US"/>
+        </w:rPr>
+        <w:t>ISBN 978-3-540-20637-8</w:t>
+      </w:r>
+      <w:r>
+        <w:rPr>
+          <w:i w:val="false"/>
+          <w:iCs w:val="false"/>
+          <w:sz w:val="20"/>
+          <w:shd w:fill="auto" w:val="clear"/>
+          <w:lang w:val="en-US" w:bidi="en-US"/>
+        </w:rPr>
+        <w:t xml:space="preserve"> </w:t>
+      </w:r>
+      <w:r>
+        <w:rPr>
+          <w:rFonts w:eastAsia="Times New Roman" w:cs="Times New Roman"/>
+          <w:i w:val="false"/>
+          <w:iCs w:val="false"/>
+          <w:color w:val="000000"/>
+          <w:kern w:val="0"/>
+          <w:sz w:val="20"/>
+          <w:szCs w:val="20"/>
+          <w:shd w:fill="auto" w:val="clear"/>
+          <w:lang w:val="en-US" w:eastAsia="en-US" w:bidi="en-US"/>
+        </w:rPr>
+        <w:t xml:space="preserve">DOI </w:t>
+      </w:r>
+      <w:r>
+        <w:rPr>
+          <w:i w:val="false"/>
+          <w:iCs w:val="false"/>
+          <w:sz w:val="20"/>
+          <w:shd w:fill="auto" w:val="clear"/>
+          <w:lang w:val="en-US" w:bidi="en-US"/>
+        </w:rPr>
+        <w:t>10.1007/978-3-642-17144-4_1</w:t>
       </w:r>
     </w:p>
     <w:p>
@@ -1195,11 +1403,57 @@
       </w:pPr>
       <w:r>
         <w:rPr>
+          <w:i w:val="false"/>
+          <w:iCs w:val="false"/>
           <w:sz w:val="20"/>
           <w:shd w:fill="auto" w:val="clear"/>
           <w:lang w:val="en-US" w:bidi="en-US"/>
         </w:rPr>
-        <w:t>.</w:t>
+        <w:t xml:space="preserve">Zitzler, E., Thiele, L.: Multiobjective optimization using evolutionary algorithms - A comparative case study. Parallel Problem Solving from Nature, Lecture Notes in Computer Science, Springer, Berlin, Heidelberg, vol. 1498, 292-301 (1998). </w:t>
+      </w:r>
+      <w:r>
+        <w:rPr>
+          <w:i w:val="false"/>
+          <w:iCs w:val="false"/>
+          <w:sz w:val="20"/>
+          <w:shd w:fill="auto" w:val="clear"/>
+          <w:lang w:val="en-US" w:bidi="en-US"/>
+        </w:rPr>
+        <w:t>ISBN 978-3-540-49672-4</w:t>
+      </w:r>
+      <w:r>
+        <w:rPr>
+          <w:i w:val="false"/>
+          <w:iCs w:val="false"/>
+          <w:sz w:val="20"/>
+          <w:shd w:fill="auto" w:val="clear"/>
+          <w:lang w:val="en-US" w:bidi="en-US"/>
+        </w:rPr>
+        <w:t xml:space="preserve"> </w:t>
+      </w:r>
+      <w:r>
+        <w:rPr>
+          <w:rFonts w:eastAsia="Times New Roman" w:cs="Times New Roman"/>
+          <w:i w:val="false"/>
+          <w:iCs w:val="false"/>
+          <w:color w:val="000000"/>
+          <w:kern w:val="0"/>
+          <w:sz w:val="20"/>
+          <w:szCs w:val="20"/>
+          <w:shd w:fill="auto" w:val="clear"/>
+          <w:lang w:val="en-US" w:eastAsia="en-US" w:bidi="en-US"/>
+        </w:rPr>
+        <w:t xml:space="preserve">DOI </w:t>
+      </w:r>
+      <w:r>
+        <w:rPr>
+          <w:i w:val="false"/>
+          <w:iCs w:val="false"/>
+          <w:sz w:val="20"/>
+          <w:shd w:fill="auto" w:val="clear"/>
+          <w:lang w:val="en-US" w:bidi="en-US"/>
+        </w:rPr>
+        <w:t>10.1007/BFb0056872</w:t>
       </w:r>
     </w:p>
     <w:p>
@@ -1217,11 +1471,13 @@
       </w:pPr>
       <w:r>
         <w:rPr>
+          <w:i w:val="false"/>
+          <w:iCs w:val="false"/>
           <w:sz w:val="20"/>
           <w:shd w:fill="auto" w:val="clear"/>
           <w:lang w:val="en-US" w:bidi="en-US"/>
         </w:rPr>
-        <w:t>.</w:t>
+        <w:t>Deb, K.:  Multi-objective Optimization. Search Methodologies, Springer, Boston, MA, 403-449 (2014). ISBN 978-1-4614-6939-1 DOI 10.1007/978-1-4614-6940-7_15</w:t>
       </w:r>
     </w:p>
     <w:p>
@@ -1239,11 +1495,101 @@
       </w:pPr>
       <w:r>
         <w:rPr>
+          <w:i w:val="false"/>
+          <w:iCs w:val="false"/>
           <w:sz w:val="20"/>
           <w:shd w:fill="auto" w:val="clear"/>
           <w:lang w:val="en-US" w:bidi="en-US"/>
         </w:rPr>
-        <w:t>.</w:t>
+        <w:t xml:space="preserve">Emmerich, M., Deutz, A: A tutorial on multiobjective optimization: fundamentals and evolutionary methods. Natural Computing, </w:t>
+      </w:r>
+      <w:r>
+        <w:rPr>
+          <w:i w:val="false"/>
+          <w:iCs w:val="false"/>
+          <w:sz w:val="20"/>
+          <w:shd w:fill="auto" w:val="clear"/>
+          <w:lang w:val="en-US" w:bidi="en-US"/>
+        </w:rPr>
+        <w:t>vol.</w:t>
+      </w:r>
+      <w:r>
+        <w:rPr>
+          <w:i w:val="false"/>
+          <w:iCs w:val="false"/>
+          <w:sz w:val="20"/>
+          <w:shd w:fill="auto" w:val="clear"/>
+          <w:lang w:val="en-US" w:bidi="en-US"/>
+        </w:rPr>
+        <w:t xml:space="preserve"> 17, 585-609 (2018). </w:t>
+      </w:r>
+      <w:r>
+        <w:rPr>
+          <w:i w:val="false"/>
+          <w:iCs w:val="false"/>
+          <w:sz w:val="20"/>
+          <w:shd w:fill="auto" w:val="clear"/>
+          <w:lang w:val="en-US" w:bidi="en-US"/>
+        </w:rPr>
+        <w:t>IS</w:t>
+      </w:r>
+      <w:r>
+        <w:rPr>
+          <w:rFonts w:eastAsia="Times New Roman" w:cs="Times New Roman"/>
+          <w:i w:val="false"/>
+          <w:iCs w:val="false"/>
+          <w:color w:val="000000"/>
+          <w:kern w:val="0"/>
+          <w:sz w:val="20"/>
+          <w:szCs w:val="20"/>
+          <w:shd w:fill="auto" w:val="clear"/>
+          <w:lang w:val="en-US" w:eastAsia="en-US" w:bidi="en-US"/>
+        </w:rPr>
+        <w:t>S</w:t>
+      </w:r>
+      <w:r>
+        <w:rPr>
+          <w:i w:val="false"/>
+          <w:iCs w:val="false"/>
+          <w:sz w:val="20"/>
+          <w:shd w:fill="auto" w:val="clear"/>
+          <w:lang w:val="en-US" w:bidi="en-US"/>
+        </w:rPr>
+        <w:t>N 1567-7818</w:t>
+      </w:r>
+      <w:r>
+        <w:rPr>
+          <w:i w:val="false"/>
+          <w:iCs w:val="false"/>
+          <w:sz w:val="20"/>
+          <w:shd w:fill="auto" w:val="clear"/>
+          <w:lang w:val="en-US" w:bidi="en-US"/>
+        </w:rPr>
+        <w:t xml:space="preserve"> </w:t>
+      </w:r>
+      <w:r>
+        <w:rPr>
+          <w:rFonts w:eastAsia="Times New Roman" w:cs="Times New Roman"/>
+          <w:i w:val="false"/>
+          <w:iCs w:val="false"/>
+          <w:color w:val="000000"/>
+          <w:kern w:val="0"/>
+          <w:sz w:val="20"/>
+          <w:szCs w:val="20"/>
+          <w:shd w:fill="auto" w:val="clear"/>
+          <w:lang w:val="en-US" w:eastAsia="en-US" w:bidi="en-US"/>
+        </w:rPr>
+        <w:t xml:space="preserve">DOI </w:t>
+      </w:r>
+      <w:r>
+        <w:rPr>
+          <w:i w:val="false"/>
+          <w:iCs w:val="false"/>
+          <w:sz w:val="20"/>
+          <w:shd w:fill="auto" w:val="clear"/>
+          <w:lang w:val="en-US" w:bidi="en-US"/>
+        </w:rPr>
+        <w:t>10.1007/s11047-018-9685-y</w:t>
       </w:r>
     </w:p>
     <w:p>
@@ -1265,7 +1611,65 @@
           <w:shd w:fill="auto" w:val="clear"/>
           <w:lang w:val="en-US" w:bidi="en-US"/>
         </w:rPr>
-        <w:t>.</w:t>
+        <w:t xml:space="preserve">Deb, K., Thiele, L., Laumanns, M., Zitzler, E.: Scalable Test Problems for Evolutionary Multiobjective Optimization. Evolutionary Multiobjective Optimization, Advanced Information and Knowledge Processing. Springer, London, 105-145 (2005). </w:t>
+      </w:r>
+      <w:r>
+        <w:rPr>
+          <w:sz w:val="20"/>
+          <w:shd w:fill="auto" w:val="clear"/>
+          <w:lang w:val="en-US" w:bidi="en-US"/>
+        </w:rPr>
+        <w:t>ISBN 978-1-85233-787-2</w:t>
+      </w:r>
+      <w:r>
+        <w:rPr>
+          <w:sz w:val="20"/>
+          <w:shd w:fill="auto" w:val="clear"/>
+          <w:lang w:val="en-US" w:bidi="en-US"/>
+        </w:rPr>
+        <w:t xml:space="preserve"> </w:t>
+      </w:r>
+      <w:r>
+        <w:rPr>
+          <w:rFonts w:eastAsia="Times New Roman" w:cs="Times New Roman"/>
+          <w:color w:val="000000"/>
+          <w:kern w:val="0"/>
+          <w:sz w:val="20"/>
+          <w:szCs w:val="20"/>
+          <w:shd w:fill="auto" w:val="clear"/>
+          <w:lang w:val="en-US" w:eastAsia="en-US" w:bidi="en-US"/>
+        </w:rPr>
+        <w:t xml:space="preserve">DOI </w:t>
+      </w:r>
+      <w:r>
+        <w:rPr>
+          <w:sz w:val="20"/>
+          <w:shd w:fill="auto" w:val="clear"/>
+          <w:lang w:val="en-US" w:bidi="en-US"/>
+        </w:rPr>
+        <w:t>10.1007/1-84628-137-7_6</w:t>
+      </w:r>
+    </w:p>
+    <w:p>
+      <w:pPr>
+        <w:pStyle w:val="Normal"/>
+        <w:numPr>
+          <w:ilvl w:val="0"/>
+          <w:numId w:val="1"/>
+        </w:numPr>
+        <w:ind w:left="426" w:hanging="426"/>
+        <w:jc w:val="left"/>
+        <w:rPr>
+          <w:shd w:fill="auto" w:val="clear"/>
+        </w:rPr>
+      </w:pPr>
+      <w:r>
+        <w:rPr>
+          <w:sz w:val="20"/>
+          <w:shd w:fill="auto" w:val="clear"/>
+          <w:lang w:val="en-US" w:bidi="en-US"/>
+        </w:rPr>
+        <w:t>Miettinen, K., Makela, M.: On scalarizing functions in multiobjective optimization. OR Spectrum, vol. 24, no. 2, 193-213 (2002). ISSN 0171-6468 DOI 10.1007/s00291-001-0092-9</w:t>
       </w:r>
     </w:p>
     <w:sectPr>
@@ -1291,7 +1695,7 @@
         <w:docPartGallery w:val="Page Numbers (Bottom of Page)"/>
         <w:docPartUnique w:val="true"/>
       </w:docPartObj>
-      <w:id w:val="98406305"/>
+      <w:id w:val="1153864687"/>
     </w:sdtPr>
     <w:sdtContent>
       <w:p>
@@ -1314,7 +1718,7 @@
         </w:r>
         <w:r>
           <w:rPr/>
-          <w:t>2</w:t>
+          <w:t>4</w:t>
         </w:r>
         <w:r>
           <w:rPr/>
@@ -1334,7 +1738,7 @@
         <w:docPartGallery w:val="Page Numbers (Bottom of Page)"/>
         <w:docPartUnique w:val="true"/>
       </w:docPartObj>
-      <w:id w:val="1197243228"/>
+      <w:id w:val="1823578622"/>
     </w:sdtPr>
     <w:sdtContent>
       <w:p>
@@ -2537,7 +2941,7 @@
     <w:qFormat/>
     <w:rsid w:val="00bb019e"/>
     <w:pPr>
-      <w:overflowPunct w:val="true"/>
+      <w:overflowPunct w:val="false"/>
       <w:spacing w:lineRule="atLeast" w:line="240"/>
       <w:textAlignment w:val="baseline"/>
     </w:pPr>
@@ -2552,7 +2956,7 @@
     <w:qFormat/>
     <w:rsid w:val="002b270f"/>
     <w:pPr>
-      <w:overflowPunct w:val="true"/>
+      <w:overflowPunct w:val="false"/>
       <w:spacing w:lineRule="atLeast" w:line="220"/>
       <w:textAlignment w:val="baseline"/>
     </w:pPr>
@@ -2573,7 +2977,7 @@
         <w:tab w:val="center" w:pos="3289" w:leader="none"/>
         <w:tab w:val="right" w:pos="6917" w:leader="none"/>
       </w:tabs>
-      <w:overflowPunct w:val="true"/>
+      <w:overflowPunct w:val="false"/>
       <w:spacing w:lineRule="atLeast" w:line="240" w:before="160" w:after="160"/>
       <w:textAlignment w:val="baseline"/>
     </w:pPr>

</xml_diff>

<commit_message>
The initial version of the article has been finished.
</commit_message>
<xml_diff>
--- a/documentation/IICT-Solving-Multiobjective-Problems-with-Single-Objective-Solver.docx
+++ b/documentation/IICT-Solving-Multiobjective-Problems-with-Single-Objective-Solver.docx
@@ -534,58 +534,6 @@
       </w:r>
       <w:r>
         <w:rPr>
-          <w:lang w:val="en-US" w:bidi="en-US"/>
-        </w:rPr>
-        <w:t>[1]</w:t>
-      </w:r>
-      <w:r>
-        <w:rPr>
-          <w:lang w:val="en-US" w:bidi="en-US"/>
-        </w:rPr>
-        <w:t>. The most popular approach to solving such problems is primarily focused on transforming multiple objectives into a single objective.</w:t>
-      </w:r>
-    </w:p>
-    <w:p>
-      <w:pPr>
-        <w:pStyle w:val="TextAfterSubtitlePECR"/>
-        <w:spacing w:lineRule="auto" w:line="252"/>
-        <w:ind w:firstLine="567"/>
-        <w:rPr>
-          <w:lang w:val="en-US"/>
-        </w:rPr>
-      </w:pPr>
-      <w:r>
-        <w:rPr>
-          <w:lang w:val="en-US" w:bidi="en-US"/>
-        </w:rPr>
-        <w:t xml:space="preserve">Many practical optimization problems are admittedly defined as nonlinear problems having multiple conflicting objectives </w:t>
-      </w:r>
-      <w:r>
-        <w:rPr>
-          <w:lang w:val="en-US" w:bidi="en-US"/>
-        </w:rPr>
-        <w:t>[2]</w:t>
-      </w:r>
-      <w:r>
-        <w:rPr>
-          <w:lang w:val="en-US" w:bidi="en-US"/>
-        </w:rPr>
-        <w:t xml:space="preserve">. Because of the absence of proper solution techniques, these problems are mathematically transformed into a single-objective problem and then solved. The complexity comes from the fact that multi-objective problems lead to a set of trade-off optimal solutions (Pareto-optimal set </w:t>
-      </w:r>
-      <w:r>
-        <w:rPr>
-          <w:lang w:val="en-US" w:bidi="en-US"/>
-        </w:rPr>
-        <w:t>[3]</w:t>
-      </w:r>
-      <w:r>
-        <w:rPr>
-          <w:lang w:val="en-US" w:bidi="en-US"/>
-        </w:rPr>
-        <w:t>). In contrast, single-objective problems, in general cases, lead to a single optimum solution. The goal in multi-objective optimization is to find as many Pareto-optimal solutions as possible. Having many Pareto-optimal solutions is important because each taken two by two constitutes a trade-off in the objectives. The decision-maker would have more options to select which objectives to compromise [</w:t>
-      </w:r>
-      <w:r>
-        <w:rPr>
           <w:rFonts w:eastAsia="Times New Roman" w:cs="Times New Roman"/>
           <w:iCs/>
           <w:color w:val="auto"/>
@@ -594,13 +542,13 @@
           <w:szCs w:val="22"/>
           <w:lang w:val="en-US" w:eastAsia="x-none" w:bidi="en-US"/>
         </w:rPr>
-        <w:t>4</w:t>
-      </w:r>
-      <w:r>
-        <w:rPr>
-          <w:lang w:val="en-US" w:bidi="en-US"/>
-        </w:rPr>
-        <w:t>].</w:t>
+        <w:t>(Abraham &amp; Jain, 2005)</w:t>
+      </w:r>
+      <w:r>
+        <w:rPr>
+          <w:lang w:val="en-US" w:bidi="en-US"/>
+        </w:rPr>
+        <w:t>. The most popular approach to solving such problems is primarily focused on transforming multiple objectives into a single objective.</w:t>
       </w:r>
     </w:p>
     <w:p>
@@ -616,131 +564,7 @@
         <w:rPr>
           <w:lang w:val="en-US" w:bidi="en-US"/>
         </w:rPr>
-        <w:t xml:space="preserve">In multi-objective optimization, there are two or more functions for which the optimal value is sought, for the same input vector. If the input vector is denoted by </w:t>
-      </w:r>
-      <w:r>
-        <w:rPr>
-          <w:i/>
-          <w:iCs/>
-          <w:lang w:val="en-US" w:bidi="en-US"/>
-        </w:rPr>
-        <w:t>x</w:t>
-      </w:r>
-      <w:r>
-        <w:rPr>
-          <w:lang w:val="en-US" w:bidi="en-US"/>
-        </w:rPr>
-        <w:t>, then its components can be denoted by {</w:t>
-      </w:r>
-      <w:r>
-        <w:rPr>
-          <w:i/>
-          <w:iCs/>
-          <w:lang w:val="en-US" w:bidi="en-US"/>
-        </w:rPr>
-        <w:t>x</w:t>
-      </w:r>
-      <w:r>
-        <w:rPr>
-          <w:i/>
-          <w:iCs/>
-          <w:vertAlign w:val="subscript"/>
-          <w:lang w:val="en-US" w:bidi="en-US"/>
-        </w:rPr>
-        <w:t>1</w:t>
-      </w:r>
-      <w:r>
-        <w:rPr>
-          <w:lang w:val="en-US" w:bidi="en-US"/>
-        </w:rPr>
-        <w:t xml:space="preserve">, ... , </w:t>
-      </w:r>
-      <w:r>
-        <w:rPr>
-          <w:i/>
-          <w:iCs/>
-          <w:lang w:val="en-US" w:bidi="en-US"/>
-        </w:rPr>
-        <w:t>x</w:t>
-      </w:r>
-      <w:r>
-        <w:rPr>
-          <w:i/>
-          <w:iCs/>
-          <w:vertAlign w:val="subscript"/>
-          <w:lang w:val="en-US" w:bidi="en-US"/>
-        </w:rPr>
-        <w:t>n</w:t>
-      </w:r>
-      <w:r>
-        <w:rPr>
-          <w:lang w:val="en-US" w:bidi="en-US"/>
-        </w:rPr>
-        <w:t>}. The presence of multiple functions for simultaneous optimization {</w:t>
-      </w:r>
-      <w:r>
-        <w:rPr>
-          <w:i/>
-          <w:iCs/>
-          <w:lang w:val="en-US" w:bidi="en-US"/>
-        </w:rPr>
-        <w:t>f</w:t>
-      </w:r>
-      <w:r>
-        <w:rPr>
-          <w:i/>
-          <w:iCs/>
-          <w:vertAlign w:val="subscript"/>
-          <w:lang w:val="en-US" w:bidi="en-US"/>
-        </w:rPr>
-        <w:t>1</w:t>
-      </w:r>
-      <w:r>
-        <w:rPr>
-          <w:lang w:val="en-US" w:bidi="en-US"/>
-        </w:rPr>
-        <w:t xml:space="preserve">, …, </w:t>
-      </w:r>
-      <w:r>
-        <w:rPr>
-          <w:i/>
-          <w:iCs/>
-          <w:lang w:val="en-US" w:bidi="en-US"/>
-        </w:rPr>
-        <w:t>f</w:t>
-      </w:r>
-      <w:r>
-        <w:rPr>
-          <w:i/>
-          <w:iCs/>
-          <w:vertAlign w:val="subscript"/>
-          <w:lang w:val="en-US" w:bidi="en-US"/>
-        </w:rPr>
-        <w:t>m</w:t>
-      </w:r>
-      <w:r>
-        <w:rPr>
-          <w:lang w:val="en-US" w:bidi="en-US"/>
-        </w:rPr>
-        <w:t xml:space="preserve">} </w:t>
-      </w:r>
-      <w:r>
-        <w:rPr>
-          <w:lang w:val="en-US" w:bidi="en-US"/>
-        </w:rPr>
-        <w:t>[5]</w:t>
-      </w:r>
-      <w:r>
-        <w:rPr>
-          <w:lang w:val="en-US" w:bidi="en-US"/>
-        </w:rPr>
-        <w:t xml:space="preserve"> leads to the appearance of two optimization spaces - the search space of variables and the search space of objectives </w:t>
-      </w:r>
-      <w:r>
-        <w:rPr>
-          <w:lang w:val="en-US" w:bidi="en-US"/>
-        </w:rPr>
-        <w:t>[</w:t>
+        <w:t xml:space="preserve">Many practical optimization problems are admittedly defined as nonlinear problems having multiple conflicting objectives </w:t>
       </w:r>
       <w:r>
         <w:rPr>
@@ -752,41 +576,13 @@
           <w:szCs w:val="22"/>
           <w:lang w:val="en-US" w:eastAsia="x-none" w:bidi="en-US"/>
         </w:rPr>
-        <w:t>6</w:t>
-      </w:r>
-      <w:r>
-        <w:rPr>
-          <w:lang w:val="en-US" w:bidi="en-US"/>
-        </w:rPr>
-        <w:t>]</w:t>
-      </w:r>
-      <w:r>
-        <w:rPr>
-          <w:lang w:val="en-US" w:bidi="en-US"/>
-        </w:rPr>
-        <w:t>. For the variables, lower and upper bounds may be imposed as possible values. In addition to the finite constraints, it is possible to specify linear and nonlinear equations/inequalities to be met. If only one objective or only one constraint has a nonlinear nature, then the problem becomes nonlinear.</w:t>
-      </w:r>
-    </w:p>
-    <w:p>
-      <w:pPr>
-        <w:pStyle w:val="TextAfterSubtitlePECR"/>
-        <w:spacing w:lineRule="auto" w:line="252"/>
-        <w:ind w:firstLine="567"/>
-        <w:rPr>
-          <w:lang w:val="en-US"/>
-        </w:rPr>
-      </w:pPr>
-      <w:r>
-        <w:rPr>
-          <w:lang w:val="en-US" w:bidi="en-US"/>
-        </w:rPr>
-        <w:t xml:space="preserve">The most used scalarization </w:t>
-      </w:r>
-      <w:r>
-        <w:rPr>
-          <w:lang w:val="en-US" w:bidi="en-US"/>
-        </w:rPr>
-        <w:t>[</w:t>
+        <w:t>(Zitzler, et al., 2004)</w:t>
+      </w:r>
+      <w:r>
+        <w:rPr>
+          <w:lang w:val="en-US" w:bidi="en-US"/>
+        </w:rPr>
+        <w:t xml:space="preserve">. Because of the absence of proper solution techniques, these problems are mathematically transformed into a single-objective problem and then solved. The complexity comes from the fact that multi-objective problems lead to a set of trade-off optimal solutions (Pareto-optimal set </w:t>
       </w:r>
       <w:r>
         <w:rPr>
@@ -798,13 +594,243 @@
           <w:szCs w:val="22"/>
           <w:lang w:val="en-US" w:eastAsia="x-none" w:bidi="en-US"/>
         </w:rPr>
-        <w:t>7</w:t>
-      </w:r>
-      <w:r>
-        <w:rPr>
-          <w:lang w:val="en-US" w:bidi="en-US"/>
-        </w:rPr>
-        <w:t>]</w:t>
+        <w:t>(Zitzler &amp; Thiele, 1998)</w:t>
+      </w:r>
+      <w:r>
+        <w:rPr>
+          <w:lang w:val="en-US" w:bidi="en-US"/>
+        </w:rPr>
+        <w:t xml:space="preserve">). In contrast, single-objective problems, in general cases, lead to a single optimum solution. The goal in multi-objective optimization is to find as many Pareto-optimal solutions as possible. Having many Pareto-optimal solutions is important because each taken two by two constitutes a trade-off in the objectives. The decision-maker would have more options to select which objectives to compromise </w:t>
+      </w:r>
+      <w:r>
+        <w:rPr>
+          <w:rFonts w:eastAsia="Times New Roman" w:cs="Times New Roman"/>
+          <w:iCs/>
+          <w:color w:val="auto"/>
+          <w:kern w:val="0"/>
+          <w:sz w:val="22"/>
+          <w:szCs w:val="22"/>
+          <w:lang w:val="en-US" w:eastAsia="x-none" w:bidi="en-US"/>
+        </w:rPr>
+        <w:t>(</w:t>
+      </w:r>
+      <w:r>
+        <w:rPr>
+          <w:rFonts w:eastAsia="Times New Roman" w:cs="Times New Roman"/>
+          <w:i w:val="false"/>
+          <w:iCs w:val="false"/>
+          <w:color w:val="000000"/>
+          <w:kern w:val="0"/>
+          <w:sz w:val="20"/>
+          <w:szCs w:val="22"/>
+          <w:shd w:fill="auto" w:val="clear"/>
+          <w:lang w:val="en-US" w:eastAsia="x-none" w:bidi="en-US"/>
+        </w:rPr>
+        <w:t>Deb, 2014</w:t>
+      </w:r>
+      <w:r>
+        <w:rPr>
+          <w:rFonts w:eastAsia="Times New Roman" w:cs="Times New Roman"/>
+          <w:iCs/>
+          <w:color w:val="auto"/>
+          <w:kern w:val="0"/>
+          <w:sz w:val="22"/>
+          <w:szCs w:val="22"/>
+          <w:lang w:val="en-US" w:eastAsia="x-none" w:bidi="en-US"/>
+        </w:rPr>
+        <w:t>)</w:t>
+      </w:r>
+      <w:r>
+        <w:rPr>
+          <w:lang w:val="en-US" w:bidi="en-US"/>
+        </w:rPr>
+        <w:t>.</w:t>
+      </w:r>
+    </w:p>
+    <w:p>
+      <w:pPr>
+        <w:pStyle w:val="TextAfterSubtitlePECR"/>
+        <w:spacing w:lineRule="auto" w:line="252"/>
+        <w:ind w:firstLine="567"/>
+        <w:rPr>
+          <w:lang w:val="en-US"/>
+        </w:rPr>
+      </w:pPr>
+      <w:r>
+        <w:rPr>
+          <w:lang w:val="en-US" w:bidi="en-US"/>
+        </w:rPr>
+        <w:t xml:space="preserve">In multi-objective optimization, there are two or more functions for which the optimal value is sought, for the same input vector. If the input vector is denoted by </w:t>
+      </w:r>
+      <w:r>
+        <w:rPr>
+          <w:i/>
+          <w:iCs/>
+          <w:lang w:val="en-US" w:bidi="en-US"/>
+        </w:rPr>
+        <w:t>x</w:t>
+      </w:r>
+      <w:r>
+        <w:rPr>
+          <w:lang w:val="en-US" w:bidi="en-US"/>
+        </w:rPr>
+        <w:t>, then its components can be denoted by {</w:t>
+      </w:r>
+      <w:r>
+        <w:rPr>
+          <w:i/>
+          <w:iCs/>
+          <w:lang w:val="en-US" w:bidi="en-US"/>
+        </w:rPr>
+        <w:t>x</w:t>
+      </w:r>
+      <w:r>
+        <w:rPr>
+          <w:i/>
+          <w:iCs/>
+          <w:vertAlign w:val="subscript"/>
+          <w:lang w:val="en-US" w:bidi="en-US"/>
+        </w:rPr>
+        <w:t>1</w:t>
+      </w:r>
+      <w:r>
+        <w:rPr>
+          <w:lang w:val="en-US" w:bidi="en-US"/>
+        </w:rPr>
+        <w:t xml:space="preserve">, ... , </w:t>
+      </w:r>
+      <w:r>
+        <w:rPr>
+          <w:i/>
+          <w:iCs/>
+          <w:lang w:val="en-US" w:bidi="en-US"/>
+        </w:rPr>
+        <w:t>x</w:t>
+      </w:r>
+      <w:r>
+        <w:rPr>
+          <w:i/>
+          <w:iCs/>
+          <w:vertAlign w:val="subscript"/>
+          <w:lang w:val="en-US" w:bidi="en-US"/>
+        </w:rPr>
+        <w:t>n</w:t>
+      </w:r>
+      <w:r>
+        <w:rPr>
+          <w:lang w:val="en-US" w:bidi="en-US"/>
+        </w:rPr>
+        <w:t>}. The presence of multiple functions for simultaneous optimization {</w:t>
+      </w:r>
+      <w:r>
+        <w:rPr>
+          <w:i/>
+          <w:iCs/>
+          <w:lang w:val="en-US" w:bidi="en-US"/>
+        </w:rPr>
+        <w:t>f</w:t>
+      </w:r>
+      <w:r>
+        <w:rPr>
+          <w:i/>
+          <w:iCs/>
+          <w:vertAlign w:val="subscript"/>
+          <w:lang w:val="en-US" w:bidi="en-US"/>
+        </w:rPr>
+        <w:t>1</w:t>
+      </w:r>
+      <w:r>
+        <w:rPr>
+          <w:lang w:val="en-US" w:bidi="en-US"/>
+        </w:rPr>
+        <w:t xml:space="preserve">, …, </w:t>
+      </w:r>
+      <w:r>
+        <w:rPr>
+          <w:i/>
+          <w:iCs/>
+          <w:lang w:val="en-US" w:bidi="en-US"/>
+        </w:rPr>
+        <w:t>f</w:t>
+      </w:r>
+      <w:r>
+        <w:rPr>
+          <w:i/>
+          <w:iCs/>
+          <w:vertAlign w:val="subscript"/>
+          <w:lang w:val="en-US" w:bidi="en-US"/>
+        </w:rPr>
+        <w:t>m</w:t>
+      </w:r>
+      <w:r>
+        <w:rPr>
+          <w:lang w:val="en-US" w:bidi="en-US"/>
+        </w:rPr>
+        <w:t xml:space="preserve">} </w:t>
+      </w:r>
+      <w:r>
+        <w:rPr>
+          <w:rFonts w:eastAsia="Times New Roman" w:cs="Times New Roman"/>
+          <w:iCs/>
+          <w:color w:val="auto"/>
+          <w:kern w:val="0"/>
+          <w:sz w:val="22"/>
+          <w:szCs w:val="22"/>
+          <w:lang w:val="en-US" w:eastAsia="x-none" w:bidi="en-US"/>
+        </w:rPr>
+        <w:t>(Emmerich &amp; Deutz, 2018)</w:t>
+      </w:r>
+      <w:r>
+        <w:rPr>
+          <w:lang w:val="en-US" w:bidi="en-US"/>
+        </w:rPr>
+        <w:t xml:space="preserve"> leads to the appearance of two optimization spaces - the search space of variables and the search space of objectives </w:t>
+      </w:r>
+      <w:r>
+        <w:rPr>
+          <w:rFonts w:eastAsia="Times New Roman" w:cs="Times New Roman"/>
+          <w:iCs/>
+          <w:color w:val="auto"/>
+          <w:kern w:val="0"/>
+          <w:sz w:val="22"/>
+          <w:szCs w:val="22"/>
+          <w:lang w:val="en-US" w:eastAsia="x-none" w:bidi="en-US"/>
+        </w:rPr>
+        <w:t>(Deb et al., 2005)</w:t>
+      </w:r>
+      <w:r>
+        <w:rPr>
+          <w:lang w:val="en-US" w:bidi="en-US"/>
+        </w:rPr>
+        <w:t>. For the variables, lower and upper bounds may be imposed as possible values. In addition to the finite constraints, it is possible to specify linear and nonlinear equations/inequalities to be met. If only one objective or only one constraint has a nonlinear nature, then the problem becomes nonlinear.</w:t>
+      </w:r>
+    </w:p>
+    <w:p>
+      <w:pPr>
+        <w:pStyle w:val="TextAfterSubtitlePECR"/>
+        <w:spacing w:lineRule="auto" w:line="252"/>
+        <w:ind w:firstLine="567"/>
+        <w:rPr>
+          <w:lang w:val="en-US"/>
+        </w:rPr>
+      </w:pPr>
+      <w:r>
+        <w:rPr>
+          <w:lang w:val="en-US" w:bidi="en-US"/>
+        </w:rPr>
+        <w:t xml:space="preserve">The most used scalarization </w:t>
+      </w:r>
+      <w:r>
+        <w:rPr>
+          <w:rFonts w:eastAsia="Times New Roman" w:cs="Times New Roman"/>
+          <w:iCs/>
+          <w:color w:val="auto"/>
+          <w:kern w:val="0"/>
+          <w:sz w:val="22"/>
+          <w:szCs w:val="22"/>
+          <w:lang w:val="en-US" w:eastAsia="x-none" w:bidi="en-US"/>
+        </w:rPr>
+        <w:t>(Miettinen &amp; Makela, 2002)</w:t>
       </w:r>
       <w:r>
         <w:rPr>
@@ -1013,7 +1039,7 @@
         <w:rPr>
           <w:lang w:val="en-US"/>
         </w:rPr>
-        <w:t xml:space="preserve">P . </w:t>
+        <w:t xml:space="preserve">LibreOffice is free open source software that offers applications for the needs of small offices. The software consists mainly of the following modules: Writer (text processing), Calc (spreadsheets), Impress (presentations), Draw (vector graphics), Math (mathematical formulas), and Base (databases). In the spreadsheet module, it is possible to activate linear and nonlinear solvers (Tools-&gt;Solver) for optimization problems. Nonlinear optimization problems are of greater interest because they differ in complexity from linear problems. The NLP Solver submodule in LibreOffice Calc is implemented by a hybrid combination of Differential Evolution and Particle Swarm Optimization. </w:t>
       </w:r>
     </w:p>
     <w:p>
@@ -1029,7 +1055,7 @@
         <w:rPr>
           <w:lang w:val="en-US"/>
         </w:rPr>
-        <w:t>T .</w:t>
+        <w:t>The NLP Solver itself is written in Java for the current stable release. The development team plans to rewrite this submodule in C++, but this is a medium to а long-term task. At this stage, the NLP Solver in LibreOffice Calc is designed to seek solutions to single-objective tasks only. This means that the user is offered only a single solution. It is like this even when the task is multimodal and it has more than one global optimum. The heuristic nature of both algorithms in the solver determines that the proposed solutions do not guarantee global optimality. Usually, solutions are close to the global optimum or one of the global optimums when there is more than one.</w:t>
       </w:r>
     </w:p>
     <w:p>
@@ -1045,7 +1071,125 @@
         <w:rPr>
           <w:lang w:val="en-US"/>
         </w:rPr>
-        <w:t xml:space="preserve">O . </w:t>
+        <w:t>If someone wants the NLP solver to be used for multi-objective tasks, it is not impossible to add the necessary software functionality in the seventh Java code of the solver. Although possible, such work is too complex and would take a long time, even for top software professionals. The presence of scripting languages, such as Python, in LibreOffice, allows a much easier approach to solving multi-</w:t>
+      </w:r>
+      <w:r>
+        <w:rPr>
+          <w:rFonts w:eastAsia="Times New Roman" w:cs="Times New Roman"/>
+          <w:iCs/>
+          <w:color w:val="auto"/>
+          <w:kern w:val="0"/>
+          <w:sz w:val="22"/>
+          <w:szCs w:val="22"/>
+          <w:lang w:val="en-US" w:eastAsia="x-none" w:bidi="ar-SA"/>
+        </w:rPr>
+        <w:t>objective</w:t>
+      </w:r>
+      <w:r>
+        <w:rPr>
+          <w:lang w:val="en-US"/>
+        </w:rPr>
+        <w:t xml:space="preserve"> tasks with a single-objective solver. The first step in performing this calculation is to assign a weighting factor for each objective, as shown in Eq. 1. The second step is related to the fact that the solver provides only a single solution. In order to calculate solutions close to the Pareto front, the solver must be started multiple times. Different weighting coefficients of the objectives are selected for each start of the solver. The difference in the coefficients symbolizes the possibility for the decision-maker to determine the different importance of the individual objectives. Having an initial set of solutions, the decision-maker can manually change the coefficients of the objectives and manually start the solver to generate new solutions close to the Pareto front. </w:t>
+      </w:r>
+    </w:p>
+    <w:p>
+      <w:pPr>
+        <w:pStyle w:val="Heading1"/>
+        <w:rPr>
+          <w:lang w:val="en-US"/>
+        </w:rPr>
+      </w:pPr>
+      <w:r>
+        <w:rPr>
+          <w:lang w:val="en-US"/>
+        </w:rPr>
+        <w:t>3. Searching Pareto Points for Binh and Korn Function</w:t>
+      </w:r>
+    </w:p>
+    <w:p>
+      <w:pPr>
+        <w:pStyle w:val="Normal"/>
+        <w:rPr>
+          <w:lang w:val="en-US"/>
+        </w:rPr>
+      </w:pPr>
+      <w:r>
+        <w:rPr>
+          <w:iCs/>
+          <w:szCs w:val="22"/>
+          <w:lang w:val="en-US" w:eastAsia="x-none"/>
+        </w:rPr>
+        <w:t xml:space="preserve">Binh and Korn function </w:t>
+      </w:r>
+      <w:r>
+        <w:rPr>
+          <w:iCs/>
+          <w:szCs w:val="22"/>
+          <w:lang w:val="en-US" w:eastAsia="x-none"/>
+        </w:rPr>
+        <w:t>(Maghawry, et al., 2021)</w:t>
+      </w:r>
+      <w:r>
+        <w:rPr>
+          <w:iCs/>
+          <w:szCs w:val="22"/>
+          <w:lang w:val="en-US" w:eastAsia="x-none"/>
+        </w:rPr>
+        <w:t xml:space="preserve"> is used as a benchmark </w:t>
+      </w:r>
+      <w:r>
+        <w:rPr>
+          <w:iCs/>
+          <w:szCs w:val="22"/>
+          <w:lang w:val="en-US" w:eastAsia="x-none"/>
+        </w:rPr>
+        <w:t>(Eq. 2-6)</w:t>
+      </w:r>
+      <w:r>
+        <w:rPr>
+          <w:iCs/>
+          <w:szCs w:val="22"/>
+          <w:lang w:val="en-US" w:eastAsia="x-none"/>
+        </w:rPr>
+        <w:t xml:space="preserve">. The Pareto front of the Binh and Korn function is shown in Fig. 1. It is obvious from the chart that coefficients for </w:t>
+      </w:r>
+      <w:r>
+        <w:rPr>
+          <w:i/>
+          <w:iCs/>
+          <w:szCs w:val="22"/>
+          <w:lang w:val="en-US" w:eastAsia="x-none"/>
+        </w:rPr>
+        <w:t>f</w:t>
+      </w:r>
+      <w:r>
+        <w:rPr>
+          <w:i/>
+          <w:iCs/>
+          <w:szCs w:val="22"/>
+          <w:vertAlign w:val="subscript"/>
+          <w:lang w:val="en-US" w:eastAsia="x-none"/>
+        </w:rPr>
+        <w:t>1</w:t>
+      </w:r>
+      <w:r>
+        <w:rPr>
+          <w:iCs/>
+          <w:szCs w:val="22"/>
+          <w:lang w:val="en-US" w:eastAsia="x-none"/>
+        </w:rPr>
+        <w:t xml:space="preserve"> should be much lower in order for some of the Pareto points to be generated. </w:t>
+      </w:r>
+    </w:p>
+    <w:p>
+      <w:pPr>
+        <w:pStyle w:val="Normal"/>
+        <w:rPr>
+          <w:lang w:val="en-US"/>
+        </w:rPr>
+      </w:pPr>
+      <w:r>
+        <w:rPr/>
       </w:r>
     </w:p>
     <w:p>
@@ -1059,39 +1203,88 @@
       </w:pPr>
       <w:r>
         <w:rPr>
-          <w:lang w:val="en-US"/>
-        </w:rPr>
-        <w:t>T .</w:t>
-      </w:r>
-    </w:p>
-    <w:p>
-      <w:pPr>
-        <w:pStyle w:val="Heading1"/>
-        <w:rPr>
-          <w:lang w:val="en-US"/>
-        </w:rPr>
-      </w:pPr>
-      <w:r>
-        <w:rPr>
-          <w:lang w:val="en-US"/>
-        </w:rPr>
-        <w:t>3. Searching Pareto Points for Binh and Korn Function</w:t>
-      </w:r>
-    </w:p>
-    <w:p>
-      <w:pPr>
-        <w:pStyle w:val="Normal"/>
-        <w:rPr>
-          <w:lang w:val="en-US"/>
-        </w:rPr>
-      </w:pPr>
-      <w:r>
-        <w:rPr>
-          <w:iCs/>
-          <w:szCs w:val="22"/>
-          <w:lang w:val="en-US" w:eastAsia="x-none"/>
-        </w:rPr>
-        <w:t xml:space="preserve">T . </w:t>
+          <w:i/>
+          <w:iCs/>
+          <w:color w:val="auto"/>
+          <w:lang w:val="en-US"/>
+        </w:rPr>
+        <w:t xml:space="preserve">min </w:t>
+      </w:r>
+      <w:r>
+        <w:rPr>
+          <w:i/>
+          <w:iCs/>
+          <w:color w:val="auto"/>
+          <w:lang w:val="en-US"/>
+        </w:rPr>
+        <w:t>f</w:t>
+      </w:r>
+      <w:r>
+        <w:rPr>
+          <w:i/>
+          <w:iCs/>
+          <w:color w:val="auto"/>
+          <w:vertAlign w:val="subscript"/>
+          <w:lang w:val="en-US"/>
+        </w:rPr>
+        <w:t>1</w:t>
+      </w:r>
+      <w:r>
+        <w:rPr>
+          <w:i/>
+          <w:iCs/>
+          <w:color w:val="auto"/>
+          <w:lang w:val="en-US"/>
+        </w:rPr>
+        <w:t>(x,y) = 4x</w:t>
+      </w:r>
+      <w:r>
+        <w:rPr>
+          <w:i/>
+          <w:iCs/>
+          <w:color w:val="auto"/>
+          <w:vertAlign w:val="superscript"/>
+          <w:lang w:val="en-US"/>
+        </w:rPr>
+        <w:t>2</w:t>
+      </w:r>
+      <w:r>
+        <w:rPr>
+          <w:i/>
+          <w:iCs/>
+          <w:color w:val="auto"/>
+          <w:lang w:val="en-US"/>
+        </w:rPr>
+        <w:t xml:space="preserve"> + 4y</w:t>
+      </w:r>
+      <w:r>
+        <w:rPr>
+          <w:i/>
+          <w:iCs/>
+          <w:color w:val="auto"/>
+          <w:vertAlign w:val="superscript"/>
+          <w:lang w:val="en-US"/>
+        </w:rPr>
+        <w:t>2</w:t>
+      </w:r>
+      <w:r>
+        <w:rPr>
+          <w:color w:val="auto"/>
+          <w:lang w:val="en-US"/>
+        </w:rPr>
+        <w:tab/>
+        <w:tab/>
+        <w:tab/>
+        <w:tab/>
+        <w:tab/>
+        <w:tab/>
+      </w:r>
+      <w:r>
+        <w:rPr>
+          <w:color w:val="auto"/>
+          <w:lang w:val="en-US"/>
+        </w:rPr>
+        <w:t>(2)</w:t>
       </w:r>
     </w:p>
     <w:p>
@@ -1105,10 +1298,87 @@
       </w:pPr>
       <w:r>
         <w:rPr>
-          <w:color w:val="auto"/>
-          <w:lang w:val="en-US"/>
-        </w:rPr>
-        <w:t xml:space="preserve">A . </w:t>
+          <w:i/>
+          <w:iCs/>
+          <w:color w:val="auto"/>
+          <w:lang w:val="en-US"/>
+        </w:rPr>
+        <w:t xml:space="preserve">min </w:t>
+      </w:r>
+      <w:r>
+        <w:rPr>
+          <w:i/>
+          <w:iCs/>
+          <w:color w:val="auto"/>
+          <w:lang w:val="en-US"/>
+        </w:rPr>
+        <w:t>f</w:t>
+      </w:r>
+      <w:r>
+        <w:rPr>
+          <w:i/>
+          <w:iCs/>
+          <w:color w:val="auto"/>
+          <w:vertAlign w:val="subscript"/>
+          <w:lang w:val="en-US"/>
+        </w:rPr>
+        <w:t>2</w:t>
+      </w:r>
+      <w:r>
+        <w:rPr>
+          <w:i/>
+          <w:iCs/>
+          <w:color w:val="auto"/>
+          <w:lang w:val="en-US"/>
+        </w:rPr>
+        <w:t>(x,y) = (x-5)</w:t>
+      </w:r>
+      <w:r>
+        <w:rPr>
+          <w:i/>
+          <w:iCs/>
+          <w:color w:val="auto"/>
+          <w:vertAlign w:val="superscript"/>
+          <w:lang w:val="en-US"/>
+        </w:rPr>
+        <w:t>2</w:t>
+      </w:r>
+      <w:r>
+        <w:rPr>
+          <w:i/>
+          <w:iCs/>
+          <w:color w:val="auto"/>
+          <w:lang w:val="en-US"/>
+        </w:rPr>
+        <w:t xml:space="preserve"> + (y-5)</w:t>
+      </w:r>
+      <w:r>
+        <w:rPr>
+          <w:i/>
+          <w:iCs/>
+          <w:color w:val="auto"/>
+          <w:vertAlign w:val="superscript"/>
+          <w:lang w:val="en-US"/>
+        </w:rPr>
+        <w:t>2</w:t>
+      </w:r>
+      <w:r>
+        <w:rPr>
+          <w:color w:val="auto"/>
+          <w:lang w:val="en-US"/>
+        </w:rPr>
+        <w:tab/>
+        <w:tab/>
+        <w:tab/>
+        <w:tab/>
+        <w:tab/>
+      </w:r>
+      <w:r>
+        <w:rPr>
+          <w:color w:val="auto"/>
+          <w:lang w:val="en-US"/>
+        </w:rPr>
+        <w:t>(3)</w:t>
       </w:r>
     </w:p>
     <w:p>
@@ -1122,10 +1392,77 @@
       </w:pPr>
       <w:r>
         <w:rPr>
-          <w:color w:val="auto"/>
-          <w:lang w:val="en-US"/>
-        </w:rPr>
-        <w:t>E .</w:t>
+          <w:i/>
+          <w:iCs/>
+          <w:color w:val="auto"/>
+          <w:lang w:val="en-US"/>
+        </w:rPr>
+        <w:t>g</w:t>
+      </w:r>
+      <w:r>
+        <w:rPr>
+          <w:i/>
+          <w:iCs/>
+          <w:color w:val="auto"/>
+          <w:vertAlign w:val="subscript"/>
+          <w:lang w:val="en-US"/>
+        </w:rPr>
+        <w:t>1</w:t>
+      </w:r>
+      <w:r>
+        <w:rPr>
+          <w:i/>
+          <w:iCs/>
+          <w:color w:val="auto"/>
+          <w:lang w:val="en-US"/>
+        </w:rPr>
+        <w:t>(x,y) = (x-5)</w:t>
+      </w:r>
+      <w:r>
+        <w:rPr>
+          <w:i/>
+          <w:iCs/>
+          <w:color w:val="auto"/>
+          <w:vertAlign w:val="superscript"/>
+          <w:lang w:val="en-US"/>
+        </w:rPr>
+        <w:t>2</w:t>
+      </w:r>
+      <w:r>
+        <w:rPr>
+          <w:i/>
+          <w:iCs/>
+          <w:color w:val="auto"/>
+          <w:lang w:val="en-US"/>
+        </w:rPr>
+        <w:t xml:space="preserve"> + y2 &lt;</w:t>
+      </w:r>
+      <w:r>
+        <w:rPr>
+          <w:i/>
+          <w:iCs/>
+          <w:color w:val="auto"/>
+          <w:lang w:val="en-US"/>
+        </w:rPr>
+        <w:t>=25</w:t>
+      </w:r>
+      <w:r>
+        <w:rPr>
+          <w:color w:val="auto"/>
+          <w:lang w:val="en-US"/>
+        </w:rPr>
+        <w:tab/>
+        <w:tab/>
+        <w:tab/>
+        <w:tab/>
+        <w:tab/>
+      </w:r>
+      <w:r>
+        <w:rPr>
+          <w:color w:val="auto"/>
+          <w:lang w:val="en-US"/>
+        </w:rPr>
+        <w:t>(4)</w:t>
       </w:r>
     </w:p>
     <w:p>
@@ -1139,10 +1476,568 @@
       </w:pPr>
       <w:r>
         <w:rPr>
-          <w:color w:val="auto"/>
-          <w:lang w:val="en-US"/>
-        </w:rPr>
-        <w:t xml:space="preserve">T . </w:t>
+          <w:i/>
+          <w:iCs/>
+          <w:color w:val="auto"/>
+          <w:lang w:val="en-US"/>
+        </w:rPr>
+        <w:t>g</w:t>
+      </w:r>
+      <w:r>
+        <w:rPr>
+          <w:rFonts w:eastAsia="Times New Roman" w:cs="Times New Roman"/>
+          <w:i/>
+          <w:iCs/>
+          <w:color w:val="auto"/>
+          <w:kern w:val="0"/>
+          <w:sz w:val="22"/>
+          <w:szCs w:val="22"/>
+          <w:vertAlign w:val="subscript"/>
+          <w:lang w:val="en-US" w:eastAsia="x-none" w:bidi="ar-SA"/>
+        </w:rPr>
+        <w:t>2</w:t>
+      </w:r>
+      <w:r>
+        <w:rPr>
+          <w:i/>
+          <w:iCs/>
+          <w:color w:val="auto"/>
+          <w:lang w:val="en-US"/>
+        </w:rPr>
+        <w:t>(x,y) = (x-8)</w:t>
+      </w:r>
+      <w:r>
+        <w:rPr>
+          <w:i/>
+          <w:iCs/>
+          <w:color w:val="auto"/>
+          <w:vertAlign w:val="superscript"/>
+          <w:lang w:val="en-US"/>
+        </w:rPr>
+        <w:t>2</w:t>
+      </w:r>
+      <w:r>
+        <w:rPr>
+          <w:i/>
+          <w:iCs/>
+          <w:color w:val="auto"/>
+          <w:lang w:val="en-US"/>
+        </w:rPr>
+        <w:t xml:space="preserve"> + (y+3)</w:t>
+      </w:r>
+      <w:r>
+        <w:rPr>
+          <w:i/>
+          <w:iCs/>
+          <w:color w:val="auto"/>
+          <w:vertAlign w:val="superscript"/>
+          <w:lang w:val="en-US"/>
+        </w:rPr>
+        <w:t>2</w:t>
+      </w:r>
+      <w:r>
+        <w:rPr>
+          <w:i/>
+          <w:iCs/>
+          <w:color w:val="auto"/>
+          <w:lang w:val="en-US"/>
+        </w:rPr>
+        <w:t xml:space="preserve"> &gt;</w:t>
+      </w:r>
+      <w:r>
+        <w:rPr>
+          <w:i/>
+          <w:iCs/>
+          <w:color w:val="auto"/>
+          <w:lang w:val="en-US"/>
+        </w:rPr>
+        <w:t>= 7.7</w:t>
+      </w:r>
+      <w:r>
+        <w:rPr>
+          <w:color w:val="auto"/>
+          <w:lang w:val="en-US"/>
+        </w:rPr>
+        <w:tab/>
+        <w:tab/>
+        <w:tab/>
+        <w:tab/>
+        <w:tab/>
+      </w:r>
+      <w:r>
+        <w:rPr>
+          <w:color w:val="auto"/>
+          <w:lang w:val="en-US"/>
+        </w:rPr>
+        <w:t>(5)</w:t>
+      </w:r>
+    </w:p>
+    <w:p>
+      <w:pPr>
+        <w:pStyle w:val="TextAfterSubtitlePECR"/>
+        <w:spacing w:lineRule="auto" w:line="252"/>
+        <w:ind w:firstLine="567"/>
+        <w:rPr>
+          <w:lang w:val="en-US"/>
+        </w:rPr>
+      </w:pPr>
+      <w:r>
+        <w:rPr>
+          <w:i/>
+          <w:iCs/>
+          <w:color w:val="auto"/>
+          <w:lang w:val="en-US"/>
+        </w:rPr>
+        <w:t>0&lt;=x&lt;=5, 0&lt;=y&lt;=3</w:t>
+      </w:r>
+      <w:r>
+        <w:rPr>
+          <w:color w:val="auto"/>
+          <w:lang w:val="en-US"/>
+        </w:rPr>
+        <w:tab/>
+        <w:tab/>
+        <w:tab/>
+        <w:tab/>
+        <w:tab/>
+        <w:tab/>
+      </w:r>
+      <w:r>
+        <w:rPr>
+          <w:color w:val="auto"/>
+          <w:lang w:val="en-US"/>
+        </w:rPr>
+        <w:t>(6)</w:t>
+      </w:r>
+    </w:p>
+    <w:p>
+      <w:pPr>
+        <w:pStyle w:val="TextAfterSubtitlePECR"/>
+        <w:spacing w:lineRule="auto" w:line="252"/>
+        <w:ind w:firstLine="567"/>
+        <w:rPr>
+          <w:lang w:val="en-US"/>
+        </w:rPr>
+      </w:pPr>
+      <w:r>
+        <w:rPr/>
+      </w:r>
+    </w:p>
+    <w:p>
+      <w:pPr>
+        <w:pStyle w:val="TextAfterSubtitlePECR"/>
+        <w:spacing w:lineRule="auto" w:line="252"/>
+        <w:ind w:firstLine="567"/>
+        <w:rPr>
+          <w:lang w:val="en-US"/>
+        </w:rPr>
+      </w:pPr>
+      <w:r>
+        <w:rPr>
+          <w:color w:val="auto"/>
+          <w:lang w:val="en-US"/>
+        </w:rPr>
+        <w:t>Experiments are done on Intel Core i5 2,3 GHz, Single CPU with 2 cores, 8GB RAM, macOS High Sierra 10.13.6, Java SE 11.0.2, LibreOffice 7.0.6.2. Python script and optimization model are publicly available (</w:t>
+      </w:r>
+      <w:r>
+        <w:rPr>
+          <w:color w:val="auto"/>
+          <w:lang w:val="en-US"/>
+        </w:rPr>
+        <w:t>Balabanov, 2021</w:t>
+      </w:r>
+      <w:r>
+        <w:rPr>
+          <w:color w:val="auto"/>
+          <w:lang w:val="en-US"/>
+        </w:rPr>
+        <w:t>).</w:t>
+      </w:r>
+    </w:p>
+    <w:p>
+      <w:pPr>
+        <w:pStyle w:val="Normal"/>
+        <w:rPr>
+          <w:szCs w:val="22"/>
+          <w:lang w:val="en-US"/>
+        </w:rPr>
+      </w:pPr>
+      <w:r>
+        <w:rPr>
+          <w:szCs w:val="22"/>
+          <w:lang w:val="en-US"/>
+        </w:rPr>
+      </w:r>
+    </w:p>
+    <w:p>
+      <w:pPr>
+        <w:pStyle w:val="Normal"/>
+        <w:spacing w:before="120" w:after="0"/>
+        <w:jc w:val="center"/>
+        <w:rPr/>
+      </w:pPr>
+      <w:r>
+        <w:rPr/>
+        <w:drawing>
+          <wp:inline distT="0" distB="0" distL="0" distR="0">
+            <wp:extent cx="3771900" cy="2894965"/>
+            <wp:effectExtent l="0" t="0" r="0" b="0"/>
+            <wp:docPr id="1" name="Picture 1" descr=""/>
+            <wp:cNvGraphicFramePr>
+              <a:graphicFrameLocks xmlns:a="http://schemas.openxmlformats.org/drawingml/2006/main" noChangeAspect="1"/>
+            </wp:cNvGraphicFramePr>
+            <a:graphic xmlns:a="http://schemas.openxmlformats.org/drawingml/2006/main">
+              <a:graphicData uri="http://schemas.openxmlformats.org/drawingml/2006/picture">
+                <pic:pic xmlns:pic="http://schemas.openxmlformats.org/drawingml/2006/picture">
+                  <pic:nvPicPr>
+                    <pic:cNvPr id="1" name="Picture 1" descr=""/>
+                    <pic:cNvPicPr>
+                      <a:picLocks noChangeAspect="1" noChangeArrowheads="1"/>
+                    </pic:cNvPicPr>
+                  </pic:nvPicPr>
+                  <pic:blipFill>
+                    <a:blip r:embed="rId2"/>
+                    <a:stretch>
+                      <a:fillRect/>
+                    </a:stretch>
+                  </pic:blipFill>
+                  <pic:spPr bwMode="auto">
+                    <a:xfrm>
+                      <a:off x="0" y="0"/>
+                      <a:ext cx="3771900" cy="2894965"/>
+                    </a:xfrm>
+                    <a:prstGeom prst="rect">
+                      <a:avLst/>
+                    </a:prstGeom>
+                  </pic:spPr>
+                </pic:pic>
+              </a:graphicData>
+            </a:graphic>
+          </wp:inline>
+        </w:drawing>
+      </w:r>
+    </w:p>
+    <w:p>
+      <w:pPr>
+        <w:pStyle w:val="StyleStyle10ptItalic"/>
+        <w:rPr>
+          <w:rStyle w:val="SubsectionTitleCharChar"/>
+        </w:rPr>
+      </w:pPr>
+      <w:r>
+        <w:rPr>
+          <w:rStyle w:val="SubsectionTitleCharChar"/>
+        </w:rPr>
+        <w:t>Fig. 1. Binh and Korn function</w:t>
+      </w:r>
+    </w:p>
+    <w:p>
+      <w:pPr>
+        <w:pStyle w:val="TextAfterSubtitlePECR"/>
+        <w:spacing w:lineRule="auto" w:line="252"/>
+        <w:ind w:firstLine="567"/>
+        <w:rPr>
+          <w:lang w:val="en-US"/>
+        </w:rPr>
+      </w:pPr>
+      <w:r>
+        <w:rPr/>
+      </w:r>
+    </w:p>
+    <w:p>
+      <w:pPr>
+        <w:pStyle w:val="TextAfterSubtitlePECR"/>
+        <w:spacing w:lineRule="auto" w:line="252"/>
+        <w:ind w:firstLine="567"/>
+        <w:rPr>
+          <w:lang w:val="en-US"/>
+        </w:rPr>
+      </w:pPr>
+      <w:r>
+        <w:rPr>
+          <w:color w:val="auto"/>
+          <w:lang w:val="en-US"/>
+        </w:rPr>
+        <w:t xml:space="preserve">Before starting the macro, it is important to set the optimization model in the solver dialog box </w:t>
+      </w:r>
+      <w:r>
+        <w:rPr>
+          <w:color w:val="auto"/>
+          <w:lang w:val="en-US"/>
+        </w:rPr>
+        <w:t>(Fig. 2)</w:t>
+      </w:r>
+      <w:r>
+        <w:rPr>
+          <w:color w:val="auto"/>
+          <w:lang w:val="en-US"/>
+        </w:rPr>
+        <w:t>. It is possible to set the parameters of the model through the solver's API. It has some complexity and is therefore omitted in this study.</w:t>
+      </w:r>
+    </w:p>
+    <w:p>
+      <w:pPr>
+        <w:pStyle w:val="Normal"/>
+        <w:rPr>
+          <w:szCs w:val="22"/>
+          <w:lang w:val="en-US"/>
+        </w:rPr>
+      </w:pPr>
+      <w:r>
+        <w:rPr>
+          <w:szCs w:val="22"/>
+          <w:lang w:val="en-US"/>
+        </w:rPr>
+      </w:r>
+    </w:p>
+    <w:p>
+      <w:pPr>
+        <w:pStyle w:val="Normal"/>
+        <w:spacing w:before="120" w:after="0"/>
+        <w:jc w:val="center"/>
+        <w:rPr/>
+      </w:pPr>
+      <w:r>
+        <w:rPr/>
+        <w:drawing>
+          <wp:inline distT="0" distB="0" distL="0" distR="0">
+            <wp:extent cx="3771900" cy="2438400"/>
+            <wp:effectExtent l="0" t="0" r="0" b="0"/>
+            <wp:docPr id="2" name="Image1" descr=""/>
+            <wp:cNvGraphicFramePr>
+              <a:graphicFrameLocks xmlns:a="http://schemas.openxmlformats.org/drawingml/2006/main" noChangeAspect="1"/>
+            </wp:cNvGraphicFramePr>
+            <a:graphic xmlns:a="http://schemas.openxmlformats.org/drawingml/2006/main">
+              <a:graphicData uri="http://schemas.openxmlformats.org/drawingml/2006/picture">
+                <pic:pic xmlns:pic="http://schemas.openxmlformats.org/drawingml/2006/picture">
+                  <pic:nvPicPr>
+                    <pic:cNvPr id="2" name="Image1" descr=""/>
+                    <pic:cNvPicPr>
+                      <a:picLocks noChangeAspect="1" noChangeArrowheads="1"/>
+                    </pic:cNvPicPr>
+                  </pic:nvPicPr>
+                  <pic:blipFill>
+                    <a:blip r:embed="rId3"/>
+                    <a:stretch>
+                      <a:fillRect/>
+                    </a:stretch>
+                  </pic:blipFill>
+                  <pic:spPr bwMode="auto">
+                    <a:xfrm>
+                      <a:off x="0" y="0"/>
+                      <a:ext cx="3771900" cy="2438400"/>
+                    </a:xfrm>
+                    <a:prstGeom prst="rect">
+                      <a:avLst/>
+                    </a:prstGeom>
+                  </pic:spPr>
+                </pic:pic>
+              </a:graphicData>
+            </a:graphic>
+          </wp:inline>
+        </w:drawing>
+      </w:r>
+    </w:p>
+    <w:p>
+      <w:pPr>
+        <w:pStyle w:val="StyleStyle10ptItalic"/>
+        <w:rPr>
+          <w:rStyle w:val="SubsectionTitleCharChar"/>
+        </w:rPr>
+      </w:pPr>
+      <w:r>
+        <w:rPr>
+          <w:rStyle w:val="SubsectionTitleCharChar"/>
+        </w:rPr>
+        <w:t xml:space="preserve">Fig. </w:t>
+      </w:r>
+      <w:r>
+        <w:rPr>
+          <w:rStyle w:val="SubsectionTitleCharChar"/>
+          <w:rFonts w:eastAsia="Times New Roman" w:cs="Times New Roman"/>
+          <w:iCs/>
+          <w:color w:val="auto"/>
+          <w:kern w:val="0"/>
+          <w:sz w:val="20"/>
+          <w:szCs w:val="20"/>
+          <w:lang w:val="en-GB" w:eastAsia="x-none" w:bidi="ar-SA"/>
+        </w:rPr>
+        <w:t>2</w:t>
+      </w:r>
+      <w:r>
+        <w:rPr>
+          <w:rStyle w:val="SubsectionTitleCharChar"/>
+        </w:rPr>
+        <w:t xml:space="preserve">. </w:t>
+      </w:r>
+      <w:r>
+        <w:rPr>
+          <w:rStyle w:val="SubsectionTitleCharChar"/>
+          <w:rFonts w:eastAsia="Times New Roman" w:cs="Times New Roman"/>
+          <w:iCs/>
+          <w:color w:val="auto"/>
+          <w:kern w:val="0"/>
+          <w:sz w:val="20"/>
+          <w:szCs w:val="20"/>
+          <w:lang w:val="en-GB" w:eastAsia="x-none" w:bidi="ar-SA"/>
+        </w:rPr>
+        <w:t>Optimization model setup</w:t>
+      </w:r>
+    </w:p>
+    <w:p>
+      <w:pPr>
+        <w:pStyle w:val="TextAfterSubtitlePECR"/>
+        <w:spacing w:lineRule="auto" w:line="252"/>
+        <w:ind w:firstLine="567"/>
+        <w:rPr>
+          <w:lang w:val="en-US"/>
+        </w:rPr>
+      </w:pPr>
+      <w:r>
+        <w:rPr/>
+      </w:r>
+    </w:p>
+    <w:p>
+      <w:pPr>
+        <w:pStyle w:val="TextAfterSubtitlePECR"/>
+        <w:spacing w:lineRule="auto" w:line="252"/>
+        <w:ind w:firstLine="567"/>
+        <w:rPr>
+          <w:lang w:val="en-US"/>
+        </w:rPr>
+      </w:pPr>
+      <w:r>
+        <w:rPr>
+          <w:color w:val="auto"/>
+          <w:lang w:val="en-US"/>
+        </w:rPr>
+        <w:t>When generating 100 points, the boundaries of the emerging Pareto front are clearly visible (Fig. 3). The points are not located exactly on the Pareto front. This is because heuristic optimization gives close to optimal but not guaranteed optimal solutions.</w:t>
+      </w:r>
+    </w:p>
+    <w:p>
+      <w:pPr>
+        <w:pStyle w:val="Normal"/>
+        <w:rPr>
+          <w:szCs w:val="22"/>
+          <w:lang w:val="en-US"/>
+        </w:rPr>
+      </w:pPr>
+      <w:r>
+        <w:rPr>
+          <w:szCs w:val="22"/>
+          <w:lang w:val="en-US"/>
+        </w:rPr>
+      </w:r>
+    </w:p>
+    <w:p>
+      <w:pPr>
+        <w:pStyle w:val="Normal"/>
+        <w:spacing w:before="120" w:after="0"/>
+        <w:jc w:val="center"/>
+        <w:rPr/>
+      </w:pPr>
+      <w:r>
+        <w:rPr/>
+        <w:drawing>
+          <wp:inline distT="0" distB="0" distL="0" distR="0">
+            <wp:extent cx="3771900" cy="2807335"/>
+            <wp:effectExtent l="0" t="0" r="0" b="0"/>
+            <wp:docPr id="3" name="Image2" descr=""/>
+            <wp:cNvGraphicFramePr>
+              <a:graphicFrameLocks xmlns:a="http://schemas.openxmlformats.org/drawingml/2006/main" noChangeAspect="1"/>
+            </wp:cNvGraphicFramePr>
+            <a:graphic xmlns:a="http://schemas.openxmlformats.org/drawingml/2006/main">
+              <a:graphicData uri="http://schemas.openxmlformats.org/drawingml/2006/picture">
+                <pic:pic xmlns:pic="http://schemas.openxmlformats.org/drawingml/2006/picture">
+                  <pic:nvPicPr>
+                    <pic:cNvPr id="3" name="Image2" descr=""/>
+                    <pic:cNvPicPr>
+                      <a:picLocks noChangeAspect="1" noChangeArrowheads="1"/>
+                    </pic:cNvPicPr>
+                  </pic:nvPicPr>
+                  <pic:blipFill>
+                    <a:blip r:embed="rId4"/>
+                    <a:stretch>
+                      <a:fillRect/>
+                    </a:stretch>
+                  </pic:blipFill>
+                  <pic:spPr bwMode="auto">
+                    <a:xfrm>
+                      <a:off x="0" y="0"/>
+                      <a:ext cx="3771900" cy="2807335"/>
+                    </a:xfrm>
+                    <a:prstGeom prst="rect">
+                      <a:avLst/>
+                    </a:prstGeom>
+                  </pic:spPr>
+                </pic:pic>
+              </a:graphicData>
+            </a:graphic>
+          </wp:inline>
+        </w:drawing>
+      </w:r>
+    </w:p>
+    <w:p>
+      <w:pPr>
+        <w:pStyle w:val="StyleStyle10ptItalic"/>
+        <w:rPr>
+          <w:rStyle w:val="SubsectionTitleCharChar"/>
+        </w:rPr>
+      </w:pPr>
+      <w:r>
+        <w:rPr>
+          <w:rStyle w:val="SubsectionTitleCharChar"/>
+        </w:rPr>
+        <w:t xml:space="preserve">Fig. </w:t>
+      </w:r>
+      <w:r>
+        <w:rPr>
+          <w:rStyle w:val="SubsectionTitleCharChar"/>
+          <w:rFonts w:eastAsia="Times New Roman" w:cs="Times New Roman"/>
+          <w:iCs/>
+          <w:color w:val="auto"/>
+          <w:kern w:val="0"/>
+          <w:sz w:val="20"/>
+          <w:szCs w:val="20"/>
+          <w:lang w:val="en-GB" w:eastAsia="x-none" w:bidi="ar-SA"/>
+        </w:rPr>
+        <w:t>3</w:t>
+      </w:r>
+      <w:r>
+        <w:rPr>
+          <w:rStyle w:val="SubsectionTitleCharChar"/>
+        </w:rPr>
+        <w:t>. Set of near Pareto optimal solutions</w:t>
+      </w:r>
+    </w:p>
+    <w:p>
+      <w:pPr>
+        <w:pStyle w:val="TextAfterSubtitlePECR"/>
+        <w:spacing w:lineRule="auto" w:line="252"/>
+        <w:ind w:firstLine="567"/>
+        <w:rPr>
+          <w:lang w:val="en-US"/>
+        </w:rPr>
+      </w:pPr>
+      <w:r>
+        <w:rPr/>
+      </w:r>
+    </w:p>
+    <w:p>
+      <w:pPr>
+        <w:pStyle w:val="TextAfterSubtitlePECR"/>
+        <w:spacing w:lineRule="auto" w:line="252"/>
+        <w:ind w:firstLine="567"/>
+        <w:rPr>
+          <w:lang w:val="en-US"/>
+        </w:rPr>
+      </w:pPr>
+      <w:r>
+        <w:rPr>
+          <w:color w:val="auto"/>
+          <w:lang w:val="en-US"/>
+        </w:rPr>
+        <w:t>The other very obvious thing is that there is a lack of the right side of the theoretical Pareto front. The lack of part of the front is due to the fact that points in this area can be obtained at too large values for one coefficient and too small values for the other coefficient. The most important part of multi-objective optimization is the way in which scaling coefficients are selected. With the exception of randomly generated coefficients, a list of predefined values can be used. Very large or very small values can be included in such a list. The experiments are performed with Binh and Korn function, but any other benchmark or real function can be taken.</w:t>
       </w:r>
     </w:p>
     <w:p>
@@ -1265,39 +2160,7 @@
           <w:shd w:fill="auto" w:val="clear"/>
           <w:lang w:val="en-US" w:bidi="en-US"/>
         </w:rPr>
-        <w:t xml:space="preserve">Abraham, A., Jain, L.: Evolutionary Multiobjective Optimization. Evolutionary Multiobjective Optimization. Advanced Information and Knowledge Processing, Springer, London, </w:t>
-      </w:r>
-      <w:r>
-        <w:rPr>
-          <w:sz w:val="20"/>
-          <w:shd w:fill="auto" w:val="clear"/>
-          <w:lang w:val="en-US" w:bidi="en-US"/>
-        </w:rPr>
-        <w:t>1-6</w:t>
-      </w:r>
-      <w:r>
-        <w:rPr>
-          <w:sz w:val="20"/>
-          <w:shd w:fill="auto" w:val="clear"/>
-          <w:lang w:val="en-US" w:bidi="en-US"/>
-        </w:rPr>
-        <w:t xml:space="preserve"> (2005). </w:t>
-      </w:r>
-      <w:r>
-        <w:rPr>
-          <w:sz w:val="20"/>
-          <w:shd w:fill="auto" w:val="clear"/>
-          <w:lang w:val="en-US" w:bidi="en-US"/>
-        </w:rPr>
-        <w:t>ISBN 978-1-85233-787-2</w:t>
-      </w:r>
-      <w:r>
-        <w:rPr>
-          <w:sz w:val="20"/>
-          <w:shd w:fill="auto" w:val="clear"/>
-          <w:lang w:val="en-US" w:bidi="en-US"/>
-        </w:rPr>
-        <w:t xml:space="preserve"> </w:t>
+        <w:t xml:space="preserve">Abraham, A., Jain, L.: Evolutionary Multiobjective Optimization. Evolutionary Multiobjective Optimization. Advanced Information and Knowledge Processing, Springer, London, 1-6 (2005). ISBN 978-1-85233-787-2 </w:t>
       </w:r>
       <w:r>
         <w:rPr>
@@ -1341,8 +2204,22 @@
           <w:shd w:fill="auto" w:val="clear"/>
           <w:lang w:val="en-US" w:bidi="en-US"/>
         </w:rPr>
-        <w:t xml:space="preserve">Zitzler, E., Laumanns, M., Bleuler, S.: A Tutorial on Evolutionary Multiobjective Optimization. Metaheuristics for Multiobjective Optimisation, Lecture Notes in Economics and Mathematical Systems, Springer, Berlin, Heidelberg, vol. 535, 3-37 (2004). </w:t>
-      </w:r>
+        <w:t>Balabanov, T.: Binh and Korn Function Optimization with LibreOffice Solver. (2021). https://github.com/TodorBalabanov/Binh-and-Korn-Function-Optimization-with-LibreOffice-Solver , last accessed 2021/08/09.</w:t>
+      </w:r>
+    </w:p>
+    <w:p>
+      <w:pPr>
+        <w:pStyle w:val="Normal"/>
+        <w:numPr>
+          <w:ilvl w:val="0"/>
+          <w:numId w:val="1"/>
+        </w:numPr>
+        <w:ind w:left="426" w:hanging="426"/>
+        <w:jc w:val="left"/>
+        <w:rPr>
+          <w:shd w:fill="auto" w:val="clear"/>
+        </w:rPr>
+      </w:pPr>
       <w:r>
         <w:rPr>
           <w:i w:val="false"/>
@@ -1351,8 +2228,22 @@
           <w:shd w:fill="auto" w:val="clear"/>
           <w:lang w:val="en-US" w:bidi="en-US"/>
         </w:rPr>
-        <w:t>ISBN 978-3-540-20637-8</w:t>
-      </w:r>
+        <w:t>Deb, K.:  Multi-objective Optimization. Search Methodologies, Springer, Boston, MA, 403-449 (2014). ISBN 978-1-4614-6939-1 DOI 10.1007/978-1-4614-6940-7_15</w:t>
+      </w:r>
+    </w:p>
+    <w:p>
+      <w:pPr>
+        <w:pStyle w:val="Normal"/>
+        <w:numPr>
+          <w:ilvl w:val="0"/>
+          <w:numId w:val="1"/>
+        </w:numPr>
+        <w:ind w:left="426" w:hanging="426"/>
+        <w:jc w:val="left"/>
+        <w:rPr>
+          <w:shd w:fill="auto" w:val="clear"/>
+        </w:rPr>
+      </w:pPr>
       <w:r>
         <w:rPr>
           <w:i w:val="false"/>
@@ -1361,7 +2252,7 @@
           <w:shd w:fill="auto" w:val="clear"/>
           <w:lang w:val="en-US" w:bidi="en-US"/>
         </w:rPr>
-        <w:t xml:space="preserve"> </w:t>
+        <w:t xml:space="preserve">Deb, K., Thiele, L., Laumanns, M., Zitzler, E.: Scalable Test Problems for Evolutionary Multiobjective Optimization. Evolutionary Multiobjective Optimization, Advanced Information and Knowledge Processing. Springer, London, 105-145 (2005). ISBN 978-1-85233-787-2 </w:t>
       </w:r>
       <w:r>
         <w:rPr>
@@ -1385,7 +2276,7 @@
           <w:shd w:fill="auto" w:val="clear"/>
           <w:lang w:val="en-US" w:bidi="en-US"/>
         </w:rPr>
-        <w:t>10.1007/978-3-642-17144-4_1</w:t>
+        <w:t>10.1007/1-84628-137-7_6</w:t>
       </w:r>
     </w:p>
     <w:p>
@@ -1409,27 +2300,7 @@
           <w:shd w:fill="auto" w:val="clear"/>
           <w:lang w:val="en-US" w:bidi="en-US"/>
         </w:rPr>
-        <w:t xml:space="preserve">Zitzler, E., Thiele, L.: Multiobjective optimization using evolutionary algorithms - A comparative case study. Parallel Problem Solving from Nature, Lecture Notes in Computer Science, Springer, Berlin, Heidelberg, vol. 1498, 292-301 (1998). </w:t>
-      </w:r>
-      <w:r>
-        <w:rPr>
-          <w:i w:val="false"/>
-          <w:iCs w:val="false"/>
-          <w:sz w:val="20"/>
-          <w:shd w:fill="auto" w:val="clear"/>
-          <w:lang w:val="en-US" w:bidi="en-US"/>
-        </w:rPr>
-        <w:t>ISBN 978-3-540-49672-4</w:t>
-      </w:r>
-      <w:r>
-        <w:rPr>
-          <w:i w:val="false"/>
-          <w:iCs w:val="false"/>
-          <w:sz w:val="20"/>
-          <w:shd w:fill="auto" w:val="clear"/>
-          <w:lang w:val="en-US" w:bidi="en-US"/>
-        </w:rPr>
-        <w:t xml:space="preserve"> </w:t>
+        <w:t>Emmerich, M., Deutz, A: A tutorial on multiobjective optimization: fundamentals and evolutionary methods. Natural Computing, vol. 17, 585-609 (2018). IS</w:t>
       </w:r>
       <w:r>
         <w:rPr>
@@ -1443,7 +2314,7 @@
           <w:shd w:fill="auto" w:val="clear"/>
           <w:lang w:val="en-US" w:eastAsia="en-US" w:bidi="en-US"/>
         </w:rPr>
-        <w:t xml:space="preserve">DOI </w:t>
+        <w:t>S</w:t>
       </w:r>
       <w:r>
         <w:rPr>
@@ -1453,85 +2324,7 @@
           <w:shd w:fill="auto" w:val="clear"/>
           <w:lang w:val="en-US" w:bidi="en-US"/>
         </w:rPr>
-        <w:t>10.1007/BFb0056872</w:t>
-      </w:r>
-    </w:p>
-    <w:p>
-      <w:pPr>
-        <w:pStyle w:val="Normal"/>
-        <w:numPr>
-          <w:ilvl w:val="0"/>
-          <w:numId w:val="1"/>
-        </w:numPr>
-        <w:ind w:left="426" w:hanging="426"/>
-        <w:jc w:val="left"/>
-        <w:rPr>
-          <w:shd w:fill="auto" w:val="clear"/>
-        </w:rPr>
-      </w:pPr>
-      <w:r>
-        <w:rPr>
-          <w:i w:val="false"/>
-          <w:iCs w:val="false"/>
-          <w:sz w:val="20"/>
-          <w:shd w:fill="auto" w:val="clear"/>
-          <w:lang w:val="en-US" w:bidi="en-US"/>
-        </w:rPr>
-        <w:t>Deb, K.:  Multi-objective Optimization. Search Methodologies, Springer, Boston, MA, 403-449 (2014). ISBN 978-1-4614-6939-1 DOI 10.1007/978-1-4614-6940-7_15</w:t>
-      </w:r>
-    </w:p>
-    <w:p>
-      <w:pPr>
-        <w:pStyle w:val="Normal"/>
-        <w:numPr>
-          <w:ilvl w:val="0"/>
-          <w:numId w:val="1"/>
-        </w:numPr>
-        <w:ind w:left="426" w:hanging="426"/>
-        <w:jc w:val="left"/>
-        <w:rPr>
-          <w:shd w:fill="auto" w:val="clear"/>
-        </w:rPr>
-      </w:pPr>
-      <w:r>
-        <w:rPr>
-          <w:i w:val="false"/>
-          <w:iCs w:val="false"/>
-          <w:sz w:val="20"/>
-          <w:shd w:fill="auto" w:val="clear"/>
-          <w:lang w:val="en-US" w:bidi="en-US"/>
-        </w:rPr>
-        <w:t xml:space="preserve">Emmerich, M., Deutz, A: A tutorial on multiobjective optimization: fundamentals and evolutionary methods. Natural Computing, </w:t>
-      </w:r>
-      <w:r>
-        <w:rPr>
-          <w:i w:val="false"/>
-          <w:iCs w:val="false"/>
-          <w:sz w:val="20"/>
-          <w:shd w:fill="auto" w:val="clear"/>
-          <w:lang w:val="en-US" w:bidi="en-US"/>
-        </w:rPr>
-        <w:t>vol.</w:t>
-      </w:r>
-      <w:r>
-        <w:rPr>
-          <w:i w:val="false"/>
-          <w:iCs w:val="false"/>
-          <w:sz w:val="20"/>
-          <w:shd w:fill="auto" w:val="clear"/>
-          <w:lang w:val="en-US" w:bidi="en-US"/>
-        </w:rPr>
-        <w:t xml:space="preserve"> 17, 585-609 (2018). </w:t>
-      </w:r>
-      <w:r>
-        <w:rPr>
-          <w:i w:val="false"/>
-          <w:iCs w:val="false"/>
-          <w:sz w:val="20"/>
-          <w:shd w:fill="auto" w:val="clear"/>
-          <w:lang w:val="en-US" w:bidi="en-US"/>
-        </w:rPr>
-        <w:t>IS</w:t>
+        <w:t xml:space="preserve">N 1567-7818 </w:t>
       </w:r>
       <w:r>
         <w:rPr>
@@ -1545,7 +2338,7 @@
           <w:shd w:fill="auto" w:val="clear"/>
           <w:lang w:val="en-US" w:eastAsia="en-US" w:bidi="en-US"/>
         </w:rPr>
-        <w:t>S</w:t>
+        <w:t xml:space="preserve">DOI </w:t>
       </w:r>
       <w:r>
         <w:rPr>
@@ -1555,7 +2348,81 @@
           <w:shd w:fill="auto" w:val="clear"/>
           <w:lang w:val="en-US" w:bidi="en-US"/>
         </w:rPr>
-        <w:t>N 1567-7818</w:t>
+        <w:t>10.1007/s11047-018-9685-y</w:t>
+      </w:r>
+    </w:p>
+    <w:p>
+      <w:pPr>
+        <w:pStyle w:val="Normal"/>
+        <w:numPr>
+          <w:ilvl w:val="0"/>
+          <w:numId w:val="1"/>
+        </w:numPr>
+        <w:ind w:left="426" w:hanging="426"/>
+        <w:jc w:val="left"/>
+        <w:rPr>
+          <w:shd w:fill="auto" w:val="clear"/>
+        </w:rPr>
+      </w:pPr>
+      <w:r>
+        <w:rPr>
+          <w:i w:val="false"/>
+          <w:iCs w:val="false"/>
+          <w:sz w:val="20"/>
+          <w:shd w:fill="auto" w:val="clear"/>
+          <w:lang w:val="en-US" w:bidi="en-US"/>
+        </w:rPr>
+        <w:t xml:space="preserve">Maghawry, A., Hodhod, R., Omar, Y., Kholief, </w:t>
+      </w:r>
+      <w:r>
+        <w:rPr>
+          <w:i w:val="false"/>
+          <w:iCs w:val="false"/>
+          <w:sz w:val="20"/>
+          <w:shd w:fill="auto" w:val="clear"/>
+          <w:lang w:val="en-US" w:bidi="en-US"/>
+        </w:rPr>
+        <w:t>M.</w:t>
+      </w:r>
+      <w:r>
+        <w:rPr>
+          <w:i w:val="false"/>
+          <w:iCs w:val="false"/>
+          <w:sz w:val="20"/>
+          <w:shd w:fill="auto" w:val="clear"/>
+          <w:lang w:val="en-US" w:bidi="en-US"/>
+        </w:rPr>
+        <w:t xml:space="preserve">: An approach for optimizing multi-objective problems using hybrid genetic algorithms. Soft Computing, </w:t>
+      </w:r>
+      <w:r>
+        <w:rPr>
+          <w:i w:val="false"/>
+          <w:iCs w:val="false"/>
+          <w:sz w:val="20"/>
+          <w:shd w:fill="auto" w:val="clear"/>
+          <w:lang w:val="en-US" w:bidi="en-US"/>
+        </w:rPr>
+        <w:t>vol.</w:t>
+      </w:r>
+      <w:r>
+        <w:rPr>
+          <w:i w:val="false"/>
+          <w:iCs w:val="false"/>
+          <w:sz w:val="20"/>
+          <w:shd w:fill="auto" w:val="clear"/>
+          <w:lang w:val="en-US" w:bidi="en-US"/>
+        </w:rPr>
+        <w:t xml:space="preserve"> 25, 389-405 (2021). </w:t>
+      </w:r>
+      <w:r>
+        <w:rPr>
+          <w:i w:val="false"/>
+          <w:iCs w:val="false"/>
+          <w:sz w:val="20"/>
+          <w:shd w:fill="auto" w:val="clear"/>
+          <w:lang w:val="en-US" w:bidi="en-US"/>
+        </w:rPr>
+        <w:t>ISSN 1432-7643</w:t>
       </w:r>
       <w:r>
         <w:rPr>
@@ -1589,7 +2456,7 @@
           <w:shd w:fill="auto" w:val="clear"/>
           <w:lang w:val="en-US" w:bidi="en-US"/>
         </w:rPr>
-        <w:t>10.1007/s11047-018-9685-y</w:t>
+        <w:t>10.1007/s00500-020-05149-3</w:t>
       </w:r>
     </w:p>
     <w:p>
@@ -1607,47 +2474,13 @@
       </w:pPr>
       <w:r>
         <w:rPr>
+          <w:i w:val="false"/>
+          <w:iCs w:val="false"/>
           <w:sz w:val="20"/>
           <w:shd w:fill="auto" w:val="clear"/>
           <w:lang w:val="en-US" w:bidi="en-US"/>
         </w:rPr>
-        <w:t xml:space="preserve">Deb, K., Thiele, L., Laumanns, M., Zitzler, E.: Scalable Test Problems for Evolutionary Multiobjective Optimization. Evolutionary Multiobjective Optimization, Advanced Information and Knowledge Processing. Springer, London, 105-145 (2005). </w:t>
-      </w:r>
-      <w:r>
-        <w:rPr>
-          <w:sz w:val="20"/>
-          <w:shd w:fill="auto" w:val="clear"/>
-          <w:lang w:val="en-US" w:bidi="en-US"/>
-        </w:rPr>
-        <w:t>ISBN 978-1-85233-787-2</w:t>
-      </w:r>
-      <w:r>
-        <w:rPr>
-          <w:sz w:val="20"/>
-          <w:shd w:fill="auto" w:val="clear"/>
-          <w:lang w:val="en-US" w:bidi="en-US"/>
-        </w:rPr>
-        <w:t xml:space="preserve"> </w:t>
-      </w:r>
-      <w:r>
-        <w:rPr>
-          <w:rFonts w:eastAsia="Times New Roman" w:cs="Times New Roman"/>
-          <w:color w:val="000000"/>
-          <w:kern w:val="0"/>
-          <w:sz w:val="20"/>
-          <w:szCs w:val="20"/>
-          <w:shd w:fill="auto" w:val="clear"/>
-          <w:lang w:val="en-US" w:eastAsia="en-US" w:bidi="en-US"/>
-        </w:rPr>
-        <w:t xml:space="preserve">DOI </w:t>
-      </w:r>
-      <w:r>
-        <w:rPr>
-          <w:sz w:val="20"/>
-          <w:shd w:fill="auto" w:val="clear"/>
-          <w:lang w:val="en-US" w:bidi="en-US"/>
-        </w:rPr>
-        <w:t>10.1007/1-84628-137-7_6</w:t>
+        <w:t>Miettinen, K., Makela, M.: On scalarizing functions in multiobjective optimization. OR Spectrum, vol. 24, no. 2, 193-213 (2002). ISSN 0171-6468 DOI 10.1007/s00291-001-0092-9</w:t>
       </w:r>
     </w:p>
     <w:p>
@@ -1665,16 +2498,90 @@
       </w:pPr>
       <w:r>
         <w:rPr>
+          <w:i w:val="false"/>
+          <w:iCs w:val="false"/>
           <w:sz w:val="20"/>
           <w:shd w:fill="auto" w:val="clear"/>
           <w:lang w:val="en-US" w:bidi="en-US"/>
         </w:rPr>
-        <w:t>Miettinen, K., Makela, M.: On scalarizing functions in multiobjective optimization. OR Spectrum, vol. 24, no. 2, 193-213 (2002). ISSN 0171-6468 DOI 10.1007/s00291-001-0092-9</w:t>
+        <w:t xml:space="preserve">Zitzler, E., Laumanns, M., Bleuler, S.: A Tutorial on Evolutionary Multiobjective Optimization. Metaheuristics for Multiobjective Optimisation, Lecture Notes in Economics and Mathematical Systems, Springer, Berlin, Heidelberg, vol. 535, 3-37 (2004). ISBN 978-3-540-20637-8 </w:t>
+      </w:r>
+      <w:r>
+        <w:rPr>
+          <w:rFonts w:eastAsia="Times New Roman" w:cs="Times New Roman"/>
+          <w:i w:val="false"/>
+          <w:iCs w:val="false"/>
+          <w:color w:val="000000"/>
+          <w:kern w:val="0"/>
+          <w:sz w:val="20"/>
+          <w:szCs w:val="20"/>
+          <w:shd w:fill="auto" w:val="clear"/>
+          <w:lang w:val="en-US" w:eastAsia="en-US" w:bidi="en-US"/>
+        </w:rPr>
+        <w:t xml:space="preserve">DOI </w:t>
+      </w:r>
+      <w:r>
+        <w:rPr>
+          <w:i w:val="false"/>
+          <w:iCs w:val="false"/>
+          <w:sz w:val="20"/>
+          <w:shd w:fill="auto" w:val="clear"/>
+          <w:lang w:val="en-US" w:bidi="en-US"/>
+        </w:rPr>
+        <w:t>10.1007/978-3-642-17144-4_1</w:t>
+      </w:r>
+    </w:p>
+    <w:p>
+      <w:pPr>
+        <w:pStyle w:val="Normal"/>
+        <w:numPr>
+          <w:ilvl w:val="0"/>
+          <w:numId w:val="1"/>
+        </w:numPr>
+        <w:ind w:left="426" w:hanging="426"/>
+        <w:jc w:val="left"/>
+        <w:rPr>
+          <w:shd w:fill="auto" w:val="clear"/>
+        </w:rPr>
+      </w:pPr>
+      <w:r>
+        <w:rPr>
+          <w:i w:val="false"/>
+          <w:iCs w:val="false"/>
+          <w:sz w:val="20"/>
+          <w:shd w:fill="auto" w:val="clear"/>
+          <w:lang w:val="en-US" w:bidi="en-US"/>
+        </w:rPr>
+        <w:t xml:space="preserve">Zitzler, E., Thiele, L.: Multiobjective optimization using evolutionary algorithms - A comparative case study. Parallel Problem Solving from Nature, Lecture Notes in Computer Science, Springer, Berlin, Heidelberg, vol. 1498, 292-301 (1998). ISBN 978-3-540-49672-4 </w:t>
+      </w:r>
+      <w:r>
+        <w:rPr>
+          <w:rFonts w:eastAsia="Times New Roman" w:cs="Times New Roman"/>
+          <w:i w:val="false"/>
+          <w:iCs w:val="false"/>
+          <w:color w:val="000000"/>
+          <w:kern w:val="0"/>
+          <w:sz w:val="20"/>
+          <w:szCs w:val="20"/>
+          <w:shd w:fill="auto" w:val="clear"/>
+          <w:lang w:val="en-US" w:eastAsia="en-US" w:bidi="en-US"/>
+        </w:rPr>
+        <w:t xml:space="preserve">DOI </w:t>
+      </w:r>
+      <w:r>
+        <w:rPr>
+          <w:i w:val="false"/>
+          <w:iCs w:val="false"/>
+          <w:sz w:val="20"/>
+          <w:shd w:fill="auto" w:val="clear"/>
+          <w:lang w:val="en-US" w:bidi="en-US"/>
+        </w:rPr>
+        <w:t>10.1007/BFb0056872</w:t>
       </w:r>
     </w:p>
     <w:sectPr>
-      <w:footerReference w:type="even" r:id="rId2"/>
-      <w:footerReference w:type="default" r:id="rId3"/>
+      <w:footerReference w:type="even" r:id="rId5"/>
+      <w:footerReference w:type="default" r:id="rId6"/>
       <w:type w:val="nextPage"/>
       <w:pgSz w:w="9752" w:h="14005"/>
       <w:pgMar w:left="1304" w:right="1021" w:header="0" w:top="1134" w:footer="1077" w:bottom="1588" w:gutter="0"/>
@@ -1695,7 +2602,7 @@
         <w:docPartGallery w:val="Page Numbers (Bottom of Page)"/>
         <w:docPartUnique w:val="true"/>
       </w:docPartObj>
-      <w:id w:val="1153864687"/>
+      <w:id w:val="585731060"/>
     </w:sdtPr>
     <w:sdtContent>
       <w:p>
@@ -1718,7 +2625,7 @@
         </w:r>
         <w:r>
           <w:rPr/>
-          <w:t>4</w:t>
+          <w:t>6</w:t>
         </w:r>
         <w:r>
           <w:rPr/>
@@ -1738,7 +2645,7 @@
         <w:docPartGallery w:val="Page Numbers (Bottom of Page)"/>
         <w:docPartUnique w:val="true"/>
       </w:docPartObj>
-      <w:id w:val="1823578622"/>
+      <w:id w:val="238214827"/>
     </w:sdtPr>
     <w:sdtContent>
       <w:p>
@@ -1761,7 +2668,7 @@
         </w:r>
         <w:r>
           <w:rPr/>
-          <w:t>3</w:t>
+          <w:t>5</w:t>
         </w:r>
         <w:r>
           <w:rPr/>
@@ -2941,7 +3848,7 @@
     <w:qFormat/>
     <w:rsid w:val="00bb019e"/>
     <w:pPr>
-      <w:overflowPunct w:val="false"/>
+      <w:overflowPunct w:val="true"/>
       <w:spacing w:lineRule="atLeast" w:line="240"/>
       <w:textAlignment w:val="baseline"/>
     </w:pPr>
@@ -2956,7 +3863,7 @@
     <w:qFormat/>
     <w:rsid w:val="002b270f"/>
     <w:pPr>
-      <w:overflowPunct w:val="false"/>
+      <w:overflowPunct w:val="true"/>
       <w:spacing w:lineRule="atLeast" w:line="220"/>
       <w:textAlignment w:val="baseline"/>
     </w:pPr>
@@ -2977,7 +3884,7 @@
         <w:tab w:val="center" w:pos="3289" w:leader="none"/>
         <w:tab w:val="right" w:pos="6917" w:leader="none"/>
       </w:tabs>
-      <w:overflowPunct w:val="false"/>
+      <w:overflowPunct w:val="true"/>
       <w:spacing w:lineRule="atLeast" w:line="240" w:before="160" w:after="160"/>
       <w:textAlignment w:val="baseline"/>
     </w:pPr>

</xml_diff>